<commit_message>
Update Face Mask Documentation.docx
</commit_message>
<xml_diff>
--- a/Documentation/Face Mask Documentation.docx
+++ b/Documentation/Face Mask Documentation.docx
@@ -82,7 +82,21 @@
         <w:rPr>
           <w:shd w:val="clear" w:color="auto" w:fill="FFFFFF"/>
         </w:rPr>
-        <w:t xml:space="preserve"> a person is wearing a mask. This entails using a dataset including photographs of people wearing masks and those without masks to train a machine-learning model. Based on visual characteristics, the model can distinguish between the two categories. This project aims to deliver a user-friendly, dependable, and in-the-moment solution for tracking mask compliance. Public places and businesses can use this technology to enforce mask-wearing regulations by adding cameras or utilizing current surveillance systems. When mask non-compliance is discovered, suitable measures can be taken, such as alerting the proper parties or staff. It saves time and resources by reducing the need for manual monitoring and intervention. Uses cutting-edge computer vision methods for accurate face and mask classification. Providing real-time information about mask compliance, real-time monitoring enables prompt interventions. Encouraging the use of masks helps with the more significant effort to stop the spread of contagious diseases. For seamless installation, it may be integrated with the existing surveillance infrastructure. A cutting-edge solution to COVID-19-related problems that also improves public health and safety is the "Mask Detection Using Face Detection" program. It uses AI and computer vision to identify the use of a mask in real time automatically. To prevent respiratory disorders like COVID-19, mask use is essential. There are difficulties in ensuring mask compliance in public places, including hospitals, workplaces, and airports. Traditional monitoring techniques are cumbersome and dangerous. The research uses cutting-edge deep learning-based face recognition algorithms to detect human faces in photos and videos. This makes it possible to analyze human faces effectively. The system uses a classification algorithm to detect and rate mask wearers. Based on visual characteristics, a machine learning model that was trained on mask and non-mask photos can distinguish between the two. The project intends to provide a dependable, user-friendly real-time solution for mask compliance enforcement. Public locations can enforce mask laws and </w:t>
+        <w:t xml:space="preserve"> a person is wearing a mask. This entails using a dataset including photographs of people wearing masks and those without masks to train a machine-learning model. Based on visual characteristics, the model can distinguish between the two categories. This project aims to deliver a user-friendly, dependable, and in-the-moment solution for tracking mask compliance. Public places and businesses can use this technology to enforce mask-wearing regulations by adding cameras or utilizing current surveillance systems. When mask non-compliance is discovered, suitable measures can be taken, such as alerting the proper parties or staff. It saves time and resources by reducing the need for manual monitoring and intervention. Uses cutting-edge computer vision methods for accurate face and mask classification. Providing real-time information about mask compliance, real-time monitoring enables prompt interventions. Encouraging the use of masks helps with the more significant effort to stop the spread of contagious diseases. For seamless installation, it may be integrated with the existing surveillance infrastructure. A cutting-edge solution to COVID-19-related problems that also improves public health and safety is the "Mask Detection Using Face Detection" program. It uses AI and computer vision to identify the use of a mask in real time automatically. To prevent respiratory disorders like COVID-19, mask use is essential. There are difficulties in ensuring mask compliance in public places, including hospitals, workplaces, and airports. Traditional monitoring techniques are cumbersome and dangerous. The research uses cutting-edge deep learning-based face recognition algorithms to detect human faces in photos and videos. This makes it possible to </w:t>
+      </w:r>
+      <w:proofErr w:type="spellStart"/>
+      <w:r>
+        <w:rPr>
+          <w:shd w:val="clear" w:color="auto" w:fill="FFFFFF"/>
+        </w:rPr>
+        <w:t>analyze</w:t>
+      </w:r>
+      <w:proofErr w:type="spellEnd"/>
+      <w:r>
+        <w:rPr>
+          <w:shd w:val="clear" w:color="auto" w:fill="FFFFFF"/>
+        </w:rPr>
+        <w:t xml:space="preserve"> human faces effectively. The system uses a classification algorithm to detect and rate mask wearers. Based on visual characteristics, a machine learning model that was trained on mask and non-mask photos can distinguish between the two. The project intends to provide a dependable, user-friendly real-time solution for mask compliance enforcement. Public locations can enforce mask laws and </w:t>
       </w:r>
       <w:proofErr w:type="gramStart"/>
       <w:r>
@@ -1896,7 +1910,21 @@
                     <w:rPr>
                       <w:shd w:val="clear" w:color="auto" w:fill="FFFFFF"/>
                     </w:rPr>
-                    <w:t xml:space="preserve">import numpy as </w:t>
+                    <w:t xml:space="preserve">import </w:t>
+                  </w:r>
+                  <w:proofErr w:type="spellStart"/>
+                  <w:r>
+                    <w:rPr>
+                      <w:shd w:val="clear" w:color="auto" w:fill="FFFFFF"/>
+                    </w:rPr>
+                    <w:t>numpy</w:t>
+                  </w:r>
+                  <w:proofErr w:type="spellEnd"/>
+                  <w:r>
+                    <w:rPr>
+                      <w:shd w:val="clear" w:color="auto" w:fill="FFFFFF"/>
+                    </w:rPr>
+                    <w:t xml:space="preserve"> as </w:t>
                   </w:r>
                   <w:proofErr w:type="gramStart"/>
                   <w:r>
@@ -1920,6 +1948,7 @@
                     </w:rPr>
                     <w:t xml:space="preserve">import </w:t>
                   </w:r>
+                  <w:proofErr w:type="spellStart"/>
                   <w:proofErr w:type="gramStart"/>
                   <w:r>
                     <w:rPr>
@@ -1932,7 +1961,14 @@
                     <w:rPr>
                       <w:shd w:val="clear" w:color="auto" w:fill="FFFFFF"/>
                     </w:rPr>
-                    <w:t>.client as mqtt</w:t>
+                    <w:t>.client</w:t>
+                  </w:r>
+                  <w:proofErr w:type="spellEnd"/>
+                  <w:r>
+                    <w:rPr>
+                      <w:shd w:val="clear" w:color="auto" w:fill="FFFFFF"/>
+                    </w:rPr>
+                    <w:t xml:space="preserve"> as mqtt</w:t>
                   </w:r>
                 </w:p>
                 <w:p>
@@ -1960,8 +1996,16 @@
                     <w:rPr>
                       <w:shd w:val="clear" w:color="auto" w:fill="FFFFFF"/>
                     </w:rPr>
-                    <w:t>.applications.mobilenet_v2 import preprocess_input</w:t>
-                  </w:r>
+                    <w:t xml:space="preserve">.applications.mobilenet_v2 import </w:t>
+                  </w:r>
+                  <w:proofErr w:type="spellStart"/>
+                  <w:r>
+                    <w:rPr>
+                      <w:shd w:val="clear" w:color="auto" w:fill="FFFFFF"/>
+                    </w:rPr>
+                    <w:t>preprocess_input</w:t>
+                  </w:r>
+                  <w:proofErr w:type="spellEnd"/>
                 </w:p>
                 <w:p>
                   <w:pPr>
@@ -1976,6 +2020,7 @@
                     </w:rPr>
                     <w:t xml:space="preserve">from </w:t>
                   </w:r>
+                  <w:proofErr w:type="spellStart"/>
                   <w:proofErr w:type="gramStart"/>
                   <w:r>
                     <w:rPr>
@@ -1988,8 +2033,23 @@
                     <w:rPr>
                       <w:shd w:val="clear" w:color="auto" w:fill="FFFFFF"/>
                     </w:rPr>
-                    <w:t>.models import load_model</w:t>
-                  </w:r>
+                    <w:t>.models</w:t>
+                  </w:r>
+                  <w:proofErr w:type="spellEnd"/>
+                  <w:r>
+                    <w:rPr>
+                      <w:shd w:val="clear" w:color="auto" w:fill="FFFFFF"/>
+                    </w:rPr>
+                    <w:t xml:space="preserve"> import </w:t>
+                  </w:r>
+                  <w:proofErr w:type="spellStart"/>
+                  <w:r>
+                    <w:rPr>
+                      <w:shd w:val="clear" w:color="auto" w:fill="FFFFFF"/>
+                    </w:rPr>
+                    <w:t>load_model</w:t>
+                  </w:r>
+                  <w:proofErr w:type="spellEnd"/>
                 </w:p>
               </w:tc>
             </w:tr>
@@ -2031,11 +2091,19 @@
                 <w:shd w:val="clear" w:color="auto" w:fill="FFFFFF"/>
               </w:rPr>
             </w:pPr>
-            <w:r>
-              <w:rPr>
-                <w:shd w:val="clear" w:color="auto" w:fill="FFFFFF"/>
-              </w:rPr>
-              <w:t>numpy: NumPy package for array-based numerical calculations.</w:t>
+            <w:proofErr w:type="spellStart"/>
+            <w:r>
+              <w:rPr>
+                <w:shd w:val="clear" w:color="auto" w:fill="FFFFFF"/>
+              </w:rPr>
+              <w:t>numpy</w:t>
+            </w:r>
+            <w:proofErr w:type="spellEnd"/>
+            <w:r>
+              <w:rPr>
+                <w:shd w:val="clear" w:color="auto" w:fill="FFFFFF"/>
+              </w:rPr>
+              <w:t>: NumPy package for array-based numerical calculations.</w:t>
             </w:r>
           </w:p>
           <w:p>
@@ -2049,12 +2117,21 @@
                 <w:shd w:val="clear" w:color="auto" w:fill="FFFFFF"/>
               </w:rPr>
             </w:pPr>
-            <w:r>
-              <w:rPr>
-                <w:shd w:val="clear" w:color="auto" w:fill="FFFFFF"/>
-              </w:rPr>
-              <w:t xml:space="preserve">paho. </w:t>
-            </w:r>
+            <w:proofErr w:type="spellStart"/>
+            <w:r>
+              <w:rPr>
+                <w:shd w:val="clear" w:color="auto" w:fill="FFFFFF"/>
+              </w:rPr>
+              <w:t>paho</w:t>
+            </w:r>
+            <w:proofErr w:type="spellEnd"/>
+            <w:r>
+              <w:rPr>
+                <w:shd w:val="clear" w:color="auto" w:fill="FFFFFF"/>
+              </w:rPr>
+              <w:t xml:space="preserve">. </w:t>
+            </w:r>
+            <w:proofErr w:type="spellStart"/>
             <w:proofErr w:type="gramStart"/>
             <w:r>
               <w:rPr>
@@ -2062,12 +2139,27 @@
               </w:rPr>
               <w:t>mqtt.client</w:t>
             </w:r>
+            <w:proofErr w:type="spellEnd"/>
             <w:proofErr w:type="gramEnd"/>
             <w:r>
               <w:rPr>
                 <w:shd w:val="clear" w:color="auto" w:fill="FFFFFF"/>
               </w:rPr>
-              <w:t>: Paho MQTT library for MQTT communication.</w:t>
+              <w:t xml:space="preserve">: </w:t>
+            </w:r>
+            <w:proofErr w:type="spellStart"/>
+            <w:r>
+              <w:rPr>
+                <w:shd w:val="clear" w:color="auto" w:fill="FFFFFF"/>
+              </w:rPr>
+              <w:t>Paho</w:t>
+            </w:r>
+            <w:proofErr w:type="spellEnd"/>
+            <w:r>
+              <w:rPr>
+                <w:shd w:val="clear" w:color="auto" w:fill="FFFFFF"/>
+              </w:rPr>
+              <w:t xml:space="preserve"> MQTT library for MQTT communication.</w:t>
             </w:r>
           </w:p>
           <w:p>
@@ -2085,7 +2177,21 @@
               <w:rPr>
                 <w:shd w:val="clear" w:color="auto" w:fill="FFFFFF"/>
               </w:rPr>
-              <w:t>preprocess input: A Keras (a component of TensorFlow) function for image preparation before feeding them to the MobileNetV2 model.</w:t>
+              <w:t xml:space="preserve">preprocess input: A </w:t>
+            </w:r>
+            <w:proofErr w:type="spellStart"/>
+            <w:r>
+              <w:rPr>
+                <w:shd w:val="clear" w:color="auto" w:fill="FFFFFF"/>
+              </w:rPr>
+              <w:t>Keras</w:t>
+            </w:r>
+            <w:proofErr w:type="spellEnd"/>
+            <w:r>
+              <w:rPr>
+                <w:shd w:val="clear" w:color="auto" w:fill="FFFFFF"/>
+              </w:rPr>
+              <w:t xml:space="preserve"> (a component of TensorFlow) function for image preparation before feeding them to the MobileNetV2 model.</w:t>
             </w:r>
           </w:p>
           <w:p>
@@ -2103,7 +2209,21 @@
               <w:rPr>
                 <w:shd w:val="clear" w:color="auto" w:fill="FFFFFF"/>
               </w:rPr>
-              <w:t>load model: A Keras function for loading a trained MobileNetV2 model.</w:t>
+              <w:t xml:space="preserve">load model: A </w:t>
+            </w:r>
+            <w:proofErr w:type="spellStart"/>
+            <w:r>
+              <w:rPr>
+                <w:shd w:val="clear" w:color="auto" w:fill="FFFFFF"/>
+              </w:rPr>
+              <w:t>Keras</w:t>
+            </w:r>
+            <w:proofErr w:type="spellEnd"/>
+            <w:r>
+              <w:rPr>
+                <w:shd w:val="clear" w:color="auto" w:fill="FFFFFF"/>
+              </w:rPr>
+              <w:t xml:space="preserve"> function for loading a trained MobileNetV2 model.</w:t>
             </w:r>
           </w:p>
           <w:p>
@@ -2147,7 +2267,21 @@
                     <w:rPr>
                       <w:shd w:val="clear" w:color="auto" w:fill="FFFFFF"/>
                     </w:rPr>
-                    <w:t>model = load_model("model.h5")</w:t>
+                    <w:t xml:space="preserve">model = </w:t>
+                  </w:r>
+                  <w:proofErr w:type="spellStart"/>
+                  <w:r>
+                    <w:rPr>
+                      <w:shd w:val="clear" w:color="auto" w:fill="FFFFFF"/>
+                    </w:rPr>
+                    <w:t>load_model</w:t>
+                  </w:r>
+                  <w:proofErr w:type="spellEnd"/>
+                  <w:r>
+                    <w:rPr>
+                      <w:shd w:val="clear" w:color="auto" w:fill="FFFFFF"/>
+                    </w:rPr>
+                    <w:t>("model.h5")</w:t>
                   </w:r>
                 </w:p>
               </w:tc>
@@ -2208,11 +2342,19 @@
                       <w:shd w:val="clear" w:color="auto" w:fill="FFFFFF"/>
                     </w:rPr>
                   </w:pPr>
-                  <w:r>
-                    <w:rPr>
-                      <w:shd w:val="clear" w:color="auto" w:fill="FFFFFF"/>
-                    </w:rPr>
-                    <w:t>mqtt_broker = "</w:t>
+                  <w:proofErr w:type="spellStart"/>
+                  <w:r>
+                    <w:rPr>
+                      <w:shd w:val="clear" w:color="auto" w:fill="FFFFFF"/>
+                    </w:rPr>
+                    <w:t>mqtt_broker</w:t>
+                  </w:r>
+                  <w:proofErr w:type="spellEnd"/>
+                  <w:r>
+                    <w:rPr>
+                      <w:shd w:val="clear" w:color="auto" w:fill="FFFFFF"/>
+                    </w:rPr>
+                    <w:t xml:space="preserve"> = "</w:t>
                   </w:r>
                   <w:r>
                     <w:rPr>
@@ -2234,11 +2376,19 @@
                       <w:shd w:val="clear" w:color="auto" w:fill="FFFFFF"/>
                     </w:rPr>
                   </w:pPr>
-                  <w:r>
-                    <w:rPr>
-                      <w:shd w:val="clear" w:color="auto" w:fill="FFFFFF"/>
-                    </w:rPr>
-                    <w:t>mqtt_port = 1883</w:t>
+                  <w:proofErr w:type="spellStart"/>
+                  <w:r>
+                    <w:rPr>
+                      <w:shd w:val="clear" w:color="auto" w:fill="FFFFFF"/>
+                    </w:rPr>
+                    <w:t>mqtt_port</w:t>
+                  </w:r>
+                  <w:proofErr w:type="spellEnd"/>
+                  <w:r>
+                    <w:rPr>
+                      <w:shd w:val="clear" w:color="auto" w:fill="FFFFFF"/>
+                    </w:rPr>
+                    <w:t xml:space="preserve"> = 1883</w:t>
                   </w:r>
                 </w:p>
                 <w:p>
@@ -2248,11 +2398,33 @@
                       <w:shd w:val="clear" w:color="auto" w:fill="FFFFFF"/>
                     </w:rPr>
                   </w:pPr>
-                  <w:r>
-                    <w:rPr>
-                      <w:shd w:val="clear" w:color="auto" w:fill="FFFFFF"/>
-                    </w:rPr>
-                    <w:t>mqtt_topic = "mask_alert"</w:t>
+                  <w:proofErr w:type="spellStart"/>
+                  <w:r>
+                    <w:rPr>
+                      <w:shd w:val="clear" w:color="auto" w:fill="FFFFFF"/>
+                    </w:rPr>
+                    <w:t>mqtt_topic</w:t>
+                  </w:r>
+                  <w:proofErr w:type="spellEnd"/>
+                  <w:r>
+                    <w:rPr>
+                      <w:shd w:val="clear" w:color="auto" w:fill="FFFFFF"/>
+                    </w:rPr>
+                    <w:t xml:space="preserve"> = "</w:t>
+                  </w:r>
+                  <w:proofErr w:type="spellStart"/>
+                  <w:r>
+                    <w:rPr>
+                      <w:shd w:val="clear" w:color="auto" w:fill="FFFFFF"/>
+                    </w:rPr>
+                    <w:t>mask_alert</w:t>
+                  </w:r>
+                  <w:proofErr w:type="spellEnd"/>
+                  <w:r>
+                    <w:rPr>
+                      <w:shd w:val="clear" w:color="auto" w:fill="FFFFFF"/>
+                    </w:rPr>
+                    <w:t>"</w:t>
                   </w:r>
                 </w:p>
               </w:tc>
@@ -2299,7 +2471,21 @@
               <w:rPr>
                 <w:shd w:val="clear" w:color="auto" w:fill="FFFFFF"/>
               </w:rPr>
-              <w:t>Additionally, it designates the MQTT subject ("mask_alert") for message publication.</w:t>
+              <w:t>Additionally, it designates the MQTT subject ("</w:t>
+            </w:r>
+            <w:proofErr w:type="spellStart"/>
+            <w:r>
+              <w:rPr>
+                <w:shd w:val="clear" w:color="auto" w:fill="FFFFFF"/>
+              </w:rPr>
+              <w:t>mask_alert</w:t>
+            </w:r>
+            <w:proofErr w:type="spellEnd"/>
+            <w:r>
+              <w:rPr>
+                <w:shd w:val="clear" w:color="auto" w:fill="FFFFFF"/>
+              </w:rPr>
+              <w:t>") for message publication.</w:t>
             </w:r>
           </w:p>
           <w:p>
@@ -2345,12 +2531,21 @@
                       <w:shd w:val="clear" w:color="auto" w:fill="FFFFFF"/>
                     </w:rPr>
                   </w:pPr>
-                  <w:r>
-                    <w:rPr>
-                      <w:shd w:val="clear" w:color="auto" w:fill="FFFFFF"/>
-                    </w:rPr>
-                    <w:t xml:space="preserve">mqtt_client = </w:t>
-                  </w:r>
+                  <w:proofErr w:type="spellStart"/>
+                  <w:r>
+                    <w:rPr>
+                      <w:shd w:val="clear" w:color="auto" w:fill="FFFFFF"/>
+                    </w:rPr>
+                    <w:t>mqtt_client</w:t>
+                  </w:r>
+                  <w:proofErr w:type="spellEnd"/>
+                  <w:r>
+                    <w:rPr>
+                      <w:shd w:val="clear" w:color="auto" w:fill="FFFFFF"/>
+                    </w:rPr>
+                    <w:t xml:space="preserve"> = </w:t>
+                  </w:r>
+                  <w:proofErr w:type="spellStart"/>
                   <w:proofErr w:type="gramStart"/>
                   <w:r>
                     <w:rPr>
@@ -2358,6 +2553,7 @@
                     </w:rPr>
                     <w:t>mqtt.Client</w:t>
                   </w:r>
+                  <w:proofErr w:type="spellEnd"/>
                   <w:proofErr w:type="gramEnd"/>
                   <w:r>
                     <w:rPr>
@@ -2385,21 +2581,63 @@
                     <w:rPr>
                       <w:shd w:val="clear" w:color="auto" w:fill="FFFFFF"/>
                     </w:rPr>
-                    <w:t>def on_</w:t>
+                    <w:t xml:space="preserve">def </w:t>
+                  </w:r>
+                  <w:proofErr w:type="spellStart"/>
+                  <w:r>
+                    <w:rPr>
+                      <w:shd w:val="clear" w:color="auto" w:fill="FFFFFF"/>
+                    </w:rPr>
+                    <w:t>on_</w:t>
                   </w:r>
                   <w:proofErr w:type="gramStart"/>
                   <w:r>
                     <w:rPr>
                       <w:shd w:val="clear" w:color="auto" w:fill="FFFFFF"/>
                     </w:rPr>
-                    <w:t>connect(</w:t>
+                    <w:t>connect</w:t>
+                  </w:r>
+                  <w:proofErr w:type="spellEnd"/>
+                  <w:r>
+                    <w:rPr>
+                      <w:shd w:val="clear" w:color="auto" w:fill="FFFFFF"/>
+                    </w:rPr>
+                    <w:t>(</w:t>
                   </w:r>
                   <w:proofErr w:type="gramEnd"/>
                   <w:r>
                     <w:rPr>
                       <w:shd w:val="clear" w:color="auto" w:fill="FFFFFF"/>
                     </w:rPr>
-                    <w:t>client, userdata, flags, rc):</w:t>
+                    <w:t xml:space="preserve">client, </w:t>
+                  </w:r>
+                  <w:proofErr w:type="spellStart"/>
+                  <w:r>
+                    <w:rPr>
+                      <w:shd w:val="clear" w:color="auto" w:fill="FFFFFF"/>
+                    </w:rPr>
+                    <w:t>userdata</w:t>
+                  </w:r>
+                  <w:proofErr w:type="spellEnd"/>
+                  <w:r>
+                    <w:rPr>
+                      <w:shd w:val="clear" w:color="auto" w:fill="FFFFFF"/>
+                    </w:rPr>
+                    <w:t xml:space="preserve">, flags, </w:t>
+                  </w:r>
+                  <w:proofErr w:type="spellStart"/>
+                  <w:r>
+                    <w:rPr>
+                      <w:shd w:val="clear" w:color="auto" w:fill="FFFFFF"/>
+                    </w:rPr>
+                    <w:t>rc</w:t>
+                  </w:r>
+                  <w:proofErr w:type="spellEnd"/>
+                  <w:r>
+                    <w:rPr>
+                      <w:shd w:val="clear" w:color="auto" w:fill="FFFFFF"/>
+                    </w:rPr>
+                    <w:t>):</w:t>
                   </w:r>
                 </w:p>
                 <w:p>
@@ -2427,7 +2665,21 @@
                     <w:rPr>
                       <w:shd w:val="clear" w:color="auto" w:fill="FFFFFF"/>
                     </w:rPr>
-                    <w:t>"Connected with result code " + str(rc))</w:t>
+                    <w:t>"Connected with result code " + str(</w:t>
+                  </w:r>
+                  <w:proofErr w:type="spellStart"/>
+                  <w:r>
+                    <w:rPr>
+                      <w:shd w:val="clear" w:color="auto" w:fill="FFFFFF"/>
+                    </w:rPr>
+                    <w:t>rc</w:t>
+                  </w:r>
+                  <w:proofErr w:type="spellEnd"/>
+                  <w:r>
+                    <w:rPr>
+                      <w:shd w:val="clear" w:color="auto" w:fill="FFFFFF"/>
+                    </w:rPr>
+                    <w:t>))</w:t>
                   </w:r>
                 </w:p>
                 <w:p>
@@ -2443,6 +2695,7 @@
                     </w:rPr>
                     <w:t xml:space="preserve">    </w:t>
                   </w:r>
+                  <w:proofErr w:type="spellStart"/>
                   <w:proofErr w:type="gramStart"/>
                   <w:r>
                     <w:rPr>
@@ -2450,12 +2703,27 @@
                     </w:rPr>
                     <w:t>client.subscribe</w:t>
                   </w:r>
+                  <w:proofErr w:type="spellEnd"/>
                   <w:proofErr w:type="gramEnd"/>
                   <w:r>
                     <w:rPr>
                       <w:shd w:val="clear" w:color="auto" w:fill="FFFFFF"/>
                     </w:rPr>
-                    <w:t>(mqtt_topic)</w:t>
+                    <w:t>(</w:t>
+                  </w:r>
+                  <w:proofErr w:type="spellStart"/>
+                  <w:r>
+                    <w:rPr>
+                      <w:shd w:val="clear" w:color="auto" w:fill="FFFFFF"/>
+                    </w:rPr>
+                    <w:t>mqtt_topic</w:t>
+                  </w:r>
+                  <w:proofErr w:type="spellEnd"/>
+                  <w:r>
+                    <w:rPr>
+                      <w:shd w:val="clear" w:color="auto" w:fill="FFFFFF"/>
+                    </w:rPr>
+                    <w:t>)</w:t>
                   </w:r>
                 </w:p>
                 <w:p>
@@ -2477,21 +2745,63 @@
                     <w:rPr>
                       <w:shd w:val="clear" w:color="auto" w:fill="FFFFFF"/>
                     </w:rPr>
-                    <w:t>def on_</w:t>
+                    <w:t xml:space="preserve">def </w:t>
+                  </w:r>
+                  <w:proofErr w:type="spellStart"/>
+                  <w:r>
+                    <w:rPr>
+                      <w:shd w:val="clear" w:color="auto" w:fill="FFFFFF"/>
+                    </w:rPr>
+                    <w:t>on_</w:t>
                   </w:r>
                   <w:proofErr w:type="gramStart"/>
                   <w:r>
                     <w:rPr>
                       <w:shd w:val="clear" w:color="auto" w:fill="FFFFFF"/>
                     </w:rPr>
-                    <w:t>message(</w:t>
+                    <w:t>message</w:t>
+                  </w:r>
+                  <w:proofErr w:type="spellEnd"/>
+                  <w:r>
+                    <w:rPr>
+                      <w:shd w:val="clear" w:color="auto" w:fill="FFFFFF"/>
+                    </w:rPr>
+                    <w:t>(</w:t>
                   </w:r>
                   <w:proofErr w:type="gramEnd"/>
                   <w:r>
                     <w:rPr>
                       <w:shd w:val="clear" w:color="auto" w:fill="FFFFFF"/>
                     </w:rPr>
-                    <w:t>client, userdata, msg):</w:t>
+                    <w:t xml:space="preserve">client, </w:t>
+                  </w:r>
+                  <w:proofErr w:type="spellStart"/>
+                  <w:r>
+                    <w:rPr>
+                      <w:shd w:val="clear" w:color="auto" w:fill="FFFFFF"/>
+                    </w:rPr>
+                    <w:t>userdata</w:t>
+                  </w:r>
+                  <w:proofErr w:type="spellEnd"/>
+                  <w:r>
+                    <w:rPr>
+                      <w:shd w:val="clear" w:color="auto" w:fill="FFFFFF"/>
+                    </w:rPr>
+                    <w:t xml:space="preserve">, </w:t>
+                  </w:r>
+                  <w:proofErr w:type="spellStart"/>
+                  <w:r>
+                    <w:rPr>
+                      <w:shd w:val="clear" w:color="auto" w:fill="FFFFFF"/>
+                    </w:rPr>
+                    <w:t>msg</w:t>
+                  </w:r>
+                  <w:proofErr w:type="spellEnd"/>
+                  <w:r>
+                    <w:rPr>
+                      <w:shd w:val="clear" w:color="auto" w:fill="FFFFFF"/>
+                    </w:rPr>
+                    <w:t>):</w:t>
                   </w:r>
                 </w:p>
                 <w:p>
@@ -2514,12 +2824,34 @@
                     </w:rPr>
                     <w:t>print(</w:t>
                   </w:r>
+                  <w:proofErr w:type="spellStart"/>
                   <w:proofErr w:type="gramEnd"/>
                   <w:r>
                     <w:rPr>
                       <w:shd w:val="clear" w:color="auto" w:fill="FFFFFF"/>
                     </w:rPr>
-                    <w:t>msg.topic + " " + str(msg.payload))</w:t>
+                    <w:t>msg.topic</w:t>
+                  </w:r>
+                  <w:proofErr w:type="spellEnd"/>
+                  <w:r>
+                    <w:rPr>
+                      <w:shd w:val="clear" w:color="auto" w:fill="FFFFFF"/>
+                    </w:rPr>
+                    <w:t xml:space="preserve"> + " " + str(</w:t>
+                  </w:r>
+                  <w:proofErr w:type="spellStart"/>
+                  <w:r>
+                    <w:rPr>
+                      <w:shd w:val="clear" w:color="auto" w:fill="FFFFFF"/>
+                    </w:rPr>
+                    <w:t>msg.payload</w:t>
+                  </w:r>
+                  <w:proofErr w:type="spellEnd"/>
+                  <w:r>
+                    <w:rPr>
+                      <w:shd w:val="clear" w:color="auto" w:fill="FFFFFF"/>
+                    </w:rPr>
+                    <w:t>))</w:t>
                   </w:r>
                 </w:p>
                 <w:p>
@@ -2537,6 +2869,7 @@
                       <w:shd w:val="clear" w:color="auto" w:fill="FFFFFF"/>
                     </w:rPr>
                   </w:pPr>
+                  <w:proofErr w:type="spellStart"/>
                   <w:r>
                     <w:rPr>
                       <w:shd w:val="clear" w:color="auto" w:fill="FFFFFF"/>
@@ -2555,8 +2888,23 @@
                     <w:rPr>
                       <w:shd w:val="clear" w:color="auto" w:fill="FFFFFF"/>
                     </w:rPr>
-                    <w:t>_connect = on_connect</w:t>
-                  </w:r>
+                    <w:t>_connect</w:t>
+                  </w:r>
+                  <w:proofErr w:type="spellEnd"/>
+                  <w:r>
+                    <w:rPr>
+                      <w:shd w:val="clear" w:color="auto" w:fill="FFFFFF"/>
+                    </w:rPr>
+                    <w:t xml:space="preserve"> = </w:t>
+                  </w:r>
+                  <w:proofErr w:type="spellStart"/>
+                  <w:r>
+                    <w:rPr>
+                      <w:shd w:val="clear" w:color="auto" w:fill="FFFFFF"/>
+                    </w:rPr>
+                    <w:t>on_connect</w:t>
+                  </w:r>
+                  <w:proofErr w:type="spellEnd"/>
                 </w:p>
                 <w:p>
                   <w:pPr>
@@ -2565,6 +2913,7 @@
                       <w:shd w:val="clear" w:color="auto" w:fill="FFFFFF"/>
                     </w:rPr>
                   </w:pPr>
+                  <w:proofErr w:type="spellStart"/>
                   <w:r>
                     <w:rPr>
                       <w:shd w:val="clear" w:color="auto" w:fill="FFFFFF"/>
@@ -2583,8 +2932,23 @@
                     <w:rPr>
                       <w:shd w:val="clear" w:color="auto" w:fill="FFFFFF"/>
                     </w:rPr>
-                    <w:t>_message = on_message</w:t>
-                  </w:r>
+                    <w:t>_message</w:t>
+                  </w:r>
+                  <w:proofErr w:type="spellEnd"/>
+                  <w:r>
+                    <w:rPr>
+                      <w:shd w:val="clear" w:color="auto" w:fill="FFFFFF"/>
+                    </w:rPr>
+                    <w:t xml:space="preserve"> = </w:t>
+                  </w:r>
+                  <w:proofErr w:type="spellStart"/>
+                  <w:r>
+                    <w:rPr>
+                      <w:shd w:val="clear" w:color="auto" w:fill="FFFFFF"/>
+                    </w:rPr>
+                    <w:t>on_message</w:t>
+                  </w:r>
+                  <w:proofErr w:type="spellEnd"/>
                 </w:p>
               </w:tc>
             </w:tr>
@@ -2612,7 +2976,49 @@
               <w:rPr>
                 <w:shd w:val="clear" w:color="auto" w:fill="FFFFFF"/>
               </w:rPr>
-              <w:t>Using the Paho MQTT library, the code sets up a MQTT client. On_connect and on_message callback routines are set up.</w:t>
+              <w:t xml:space="preserve">Using the </w:t>
+            </w:r>
+            <w:proofErr w:type="spellStart"/>
+            <w:r>
+              <w:rPr>
+                <w:shd w:val="clear" w:color="auto" w:fill="FFFFFF"/>
+              </w:rPr>
+              <w:t>Paho</w:t>
+            </w:r>
+            <w:proofErr w:type="spellEnd"/>
+            <w:r>
+              <w:rPr>
+                <w:shd w:val="clear" w:color="auto" w:fill="FFFFFF"/>
+              </w:rPr>
+              <w:t xml:space="preserve"> MQTT library, the code sets up a MQTT client. </w:t>
+            </w:r>
+            <w:proofErr w:type="spellStart"/>
+            <w:r>
+              <w:rPr>
+                <w:shd w:val="clear" w:color="auto" w:fill="FFFFFF"/>
+              </w:rPr>
+              <w:t>On_connect</w:t>
+            </w:r>
+            <w:proofErr w:type="spellEnd"/>
+            <w:r>
+              <w:rPr>
+                <w:shd w:val="clear" w:color="auto" w:fill="FFFFFF"/>
+              </w:rPr>
+              <w:t xml:space="preserve"> and </w:t>
+            </w:r>
+            <w:proofErr w:type="spellStart"/>
+            <w:r>
+              <w:rPr>
+                <w:shd w:val="clear" w:color="auto" w:fill="FFFFFF"/>
+              </w:rPr>
+              <w:t>on_message</w:t>
+            </w:r>
+            <w:proofErr w:type="spellEnd"/>
+            <w:r>
+              <w:rPr>
+                <w:shd w:val="clear" w:color="auto" w:fill="FFFFFF"/>
+              </w:rPr>
+              <w:t xml:space="preserve"> callback routines are set up.</w:t>
             </w:r>
           </w:p>
           <w:p>
@@ -2626,12 +3032,20 @@
                 <w:shd w:val="clear" w:color="auto" w:fill="FFFFFF"/>
               </w:rPr>
             </w:pPr>
+            <w:proofErr w:type="spellStart"/>
             <w:r>
               <w:rPr>
                 <w:shd w:val="clear" w:color="auto" w:fill="FFFFFF"/>
               </w:rPr>
               <w:lastRenderedPageBreak/>
-              <w:t>on_connect: This function is invoked when the client connects to the MQTT broker. It subscribes to the above-mentioned topic.</w:t>
+              <w:t>on_connect</w:t>
+            </w:r>
+            <w:proofErr w:type="spellEnd"/>
+            <w:r>
+              <w:rPr>
+                <w:shd w:val="clear" w:color="auto" w:fill="FFFFFF"/>
+              </w:rPr>
+              <w:t>: This function is invoked when the client connects to the MQTT broker. It subscribes to the above-mentioned topic.</w:t>
             </w:r>
           </w:p>
           <w:p>
@@ -2645,11 +3059,19 @@
                 <w:shd w:val="clear" w:color="auto" w:fill="FFFFFF"/>
               </w:rPr>
             </w:pPr>
-            <w:r>
-              <w:rPr>
-                <w:shd w:val="clear" w:color="auto" w:fill="FFFFFF"/>
-              </w:rPr>
-              <w:t>on_message: When the client receives a message, this function is invoked. Now, it merely prints the message's topic and payload.</w:t>
+            <w:proofErr w:type="spellStart"/>
+            <w:r>
+              <w:rPr>
+                <w:shd w:val="clear" w:color="auto" w:fill="FFFFFF"/>
+              </w:rPr>
+              <w:t>on_message</w:t>
+            </w:r>
+            <w:proofErr w:type="spellEnd"/>
+            <w:r>
+              <w:rPr>
+                <w:shd w:val="clear" w:color="auto" w:fill="FFFFFF"/>
+              </w:rPr>
+              <w:t>: When the client receives a message, this function is invoked. Now, it merely prints the message's topic and payload.</w:t>
             </w:r>
           </w:p>
           <w:p>
@@ -2681,6 +3103,7 @@
                       <w:shd w:val="clear" w:color="auto" w:fill="FFFFFF"/>
                     </w:rPr>
                   </w:pPr>
+                  <w:proofErr w:type="spellStart"/>
                   <w:r>
                     <w:rPr>
                       <w:shd w:val="clear" w:color="auto" w:fill="FFFFFF"/>
@@ -2694,12 +3117,41 @@
                     </w:rPr>
                     <w:t>client.connect</w:t>
                   </w:r>
+                  <w:proofErr w:type="spellEnd"/>
                   <w:proofErr w:type="gramEnd"/>
                   <w:r>
                     <w:rPr>
                       <w:shd w:val="clear" w:color="auto" w:fill="FFFFFF"/>
                     </w:rPr>
-                    <w:t>(mqtt_broker, mqtt_port, 60)</w:t>
+                    <w:t>(</w:t>
+                  </w:r>
+                  <w:proofErr w:type="spellStart"/>
+                  <w:r>
+                    <w:rPr>
+                      <w:shd w:val="clear" w:color="auto" w:fill="FFFFFF"/>
+                    </w:rPr>
+                    <w:t>mqtt_broker</w:t>
+                  </w:r>
+                  <w:proofErr w:type="spellEnd"/>
+                  <w:r>
+                    <w:rPr>
+                      <w:shd w:val="clear" w:color="auto" w:fill="FFFFFF"/>
+                    </w:rPr>
+                    <w:t xml:space="preserve">, </w:t>
+                  </w:r>
+                  <w:proofErr w:type="spellStart"/>
+                  <w:r>
+                    <w:rPr>
+                      <w:shd w:val="clear" w:color="auto" w:fill="FFFFFF"/>
+                    </w:rPr>
+                    <w:t>mqtt_port</w:t>
+                  </w:r>
+                  <w:proofErr w:type="spellEnd"/>
+                  <w:r>
+                    <w:rPr>
+                      <w:shd w:val="clear" w:color="auto" w:fill="FFFFFF"/>
+                    </w:rPr>
+                    <w:t>, 60)</w:t>
                   </w:r>
                 </w:p>
               </w:tc>
@@ -2760,11 +3212,19 @@
                       <w:shd w:val="clear" w:color="auto" w:fill="FFFFFF"/>
                     </w:rPr>
                   </w:pPr>
-                  <w:r>
-                    <w:rPr>
-                      <w:shd w:val="clear" w:color="auto" w:fill="FFFFFF"/>
-                    </w:rPr>
-                    <w:t>video_capture = cv2.VideoCapture(0)</w:t>
+                  <w:proofErr w:type="spellStart"/>
+                  <w:r>
+                    <w:rPr>
+                      <w:shd w:val="clear" w:color="auto" w:fill="FFFFFF"/>
+                    </w:rPr>
+                    <w:t>video_capture</w:t>
+                  </w:r>
+                  <w:proofErr w:type="spellEnd"/>
+                  <w:r>
+                    <w:rPr>
+                      <w:shd w:val="clear" w:color="auto" w:fill="FFFFFF"/>
+                    </w:rPr>
+                    <w:t xml:space="preserve"> = cv2.VideoCapture(0)</w:t>
                   </w:r>
                 </w:p>
               </w:tc>
@@ -2832,13 +3292,23 @@
                       <w:shd w:val="clear" w:color="auto" w:fill="FFFFFF"/>
                     </w:rPr>
                   </w:pPr>
+                  <w:proofErr w:type="spellStart"/>
                   <w:r>
                     <w:rPr>
                       <w:sz w:val="20"/>
                       <w:szCs w:val="36"/>
                       <w:shd w:val="clear" w:color="auto" w:fill="FFFFFF"/>
                     </w:rPr>
-                    <w:t>face_cascade = cv2.CascadeClassifier(</w:t>
+                    <w:t>face_cascade</w:t>
+                  </w:r>
+                  <w:proofErr w:type="spellEnd"/>
+                  <w:r>
+                    <w:rPr>
+                      <w:sz w:val="20"/>
+                      <w:szCs w:val="36"/>
+                      <w:shd w:val="clear" w:color="auto" w:fill="FFFFFF"/>
+                    </w:rPr>
+                    <w:t xml:space="preserve"> = cv2.CascadeClassifier(</w:t>
                   </w:r>
                   <w:proofErr w:type="gramStart"/>
                   <w:r>
@@ -2949,7 +3419,14 @@
                     <w:rPr>
                       <w:shd w:val="clear" w:color="auto" w:fill="FFFFFF"/>
                     </w:rPr>
-                    <w:t xml:space="preserve">    ret, frame = video_</w:t>
+                    <w:t xml:space="preserve">    ret, frame = </w:t>
+                  </w:r>
+                  <w:proofErr w:type="spellStart"/>
+                  <w:r>
+                    <w:rPr>
+                      <w:shd w:val="clear" w:color="auto" w:fill="FFFFFF"/>
+                    </w:rPr>
+                    <w:t>video_</w:t>
                   </w:r>
                   <w:proofErr w:type="gramStart"/>
                   <w:r>
@@ -2958,6 +3435,7 @@
                     </w:rPr>
                     <w:t>capture.read</w:t>
                   </w:r>
+                  <w:proofErr w:type="spellEnd"/>
                   <w:proofErr w:type="gramEnd"/>
                   <w:r>
                     <w:rPr>
@@ -2999,7 +3477,21 @@
                     <w:rPr>
                       <w:shd w:val="clear" w:color="auto" w:fill="FFFFFF"/>
                     </w:rPr>
-                    <w:t xml:space="preserve">    gray = cv2.cvtColor(frame, cv2.COLOR_BGR2GRAY)</w:t>
+                    <w:t xml:space="preserve">    </w:t>
+                  </w:r>
+                  <w:proofErr w:type="spellStart"/>
+                  <w:r>
+                    <w:rPr>
+                      <w:shd w:val="clear" w:color="auto" w:fill="FFFFFF"/>
+                    </w:rPr>
+                    <w:t>gray</w:t>
+                  </w:r>
+                  <w:proofErr w:type="spellEnd"/>
+                  <w:r>
+                    <w:rPr>
+                      <w:shd w:val="clear" w:color="auto" w:fill="FFFFFF"/>
+                    </w:rPr>
+                    <w:t xml:space="preserve"> = cv2.cvtColor(frame, cv2.COLOR_BGR2GRAY)</w:t>
                   </w:r>
                 </w:p>
                 <w:p>
@@ -3035,7 +3527,14 @@
                     <w:rPr>
                       <w:shd w:val="clear" w:color="auto" w:fill="FFFFFF"/>
                     </w:rPr>
-                    <w:t xml:space="preserve">    faces = face_</w:t>
+                    <w:t xml:space="preserve">    faces = </w:t>
+                  </w:r>
+                  <w:proofErr w:type="spellStart"/>
+                  <w:r>
+                    <w:rPr>
+                      <w:shd w:val="clear" w:color="auto" w:fill="FFFFFF"/>
+                    </w:rPr>
+                    <w:t>face_</w:t>
                   </w:r>
                   <w:proofErr w:type="gramStart"/>
                   <w:r>
@@ -3044,12 +3543,69 @@
                     </w:rPr>
                     <w:t>cascade.detectMultiScale</w:t>
                   </w:r>
+                  <w:proofErr w:type="spellEnd"/>
                   <w:proofErr w:type="gramEnd"/>
                   <w:r>
                     <w:rPr>
                       <w:shd w:val="clear" w:color="auto" w:fill="FFFFFF"/>
                     </w:rPr>
-                    <w:t>(gray, scaleFactor=1.1, minNeighbors=5, minSize=(30, 30))</w:t>
+                    <w:t>(</w:t>
+                  </w:r>
+                  <w:proofErr w:type="spellStart"/>
+                  <w:r>
+                    <w:rPr>
+                      <w:shd w:val="clear" w:color="auto" w:fill="FFFFFF"/>
+                    </w:rPr>
+                    <w:t>gray</w:t>
+                  </w:r>
+                  <w:proofErr w:type="spellEnd"/>
+                  <w:r>
+                    <w:rPr>
+                      <w:shd w:val="clear" w:color="auto" w:fill="FFFFFF"/>
+                    </w:rPr>
+                    <w:t xml:space="preserve">, </w:t>
+                  </w:r>
+                  <w:proofErr w:type="spellStart"/>
+                  <w:r>
+                    <w:rPr>
+                      <w:shd w:val="clear" w:color="auto" w:fill="FFFFFF"/>
+                    </w:rPr>
+                    <w:t>scaleFactor</w:t>
+                  </w:r>
+                  <w:proofErr w:type="spellEnd"/>
+                  <w:r>
+                    <w:rPr>
+                      <w:shd w:val="clear" w:color="auto" w:fill="FFFFFF"/>
+                    </w:rPr>
+                    <w:t xml:space="preserve">=1.1, </w:t>
+                  </w:r>
+                  <w:proofErr w:type="spellStart"/>
+                  <w:r>
+                    <w:rPr>
+                      <w:shd w:val="clear" w:color="auto" w:fill="FFFFFF"/>
+                    </w:rPr>
+                    <w:t>minNeighbors</w:t>
+                  </w:r>
+                  <w:proofErr w:type="spellEnd"/>
+                  <w:r>
+                    <w:rPr>
+                      <w:shd w:val="clear" w:color="auto" w:fill="FFFFFF"/>
+                    </w:rPr>
+                    <w:t xml:space="preserve">=5, </w:t>
+                  </w:r>
+                  <w:proofErr w:type="spellStart"/>
+                  <w:r>
+                    <w:rPr>
+                      <w:shd w:val="clear" w:color="auto" w:fill="FFFFFF"/>
+                    </w:rPr>
+                    <w:t>minSize</w:t>
+                  </w:r>
+                  <w:proofErr w:type="spellEnd"/>
+                  <w:r>
+                    <w:rPr>
+                      <w:shd w:val="clear" w:color="auto" w:fill="FFFFFF"/>
+                    </w:rPr>
+                    <w:t>=(30, 30))</w:t>
                   </w:r>
                 </w:p>
               </w:tc>
@@ -3152,7 +3708,21 @@
                     <w:rPr>
                       <w:shd w:val="clear" w:color="auto" w:fill="FFFFFF"/>
                     </w:rPr>
-                    <w:t xml:space="preserve">        face_roi = </w:t>
+                    <w:t xml:space="preserve">        </w:t>
+                  </w:r>
+                  <w:proofErr w:type="spellStart"/>
+                  <w:r>
+                    <w:rPr>
+                      <w:shd w:val="clear" w:color="auto" w:fill="FFFFFF"/>
+                    </w:rPr>
+                    <w:t>face_roi</w:t>
+                  </w:r>
+                  <w:proofErr w:type="spellEnd"/>
+                  <w:r>
+                    <w:rPr>
+                      <w:shd w:val="clear" w:color="auto" w:fill="FFFFFF"/>
+                    </w:rPr>
+                    <w:t xml:space="preserve"> = </w:t>
                   </w:r>
                   <w:proofErr w:type="gramStart"/>
                   <w:r>
@@ -3161,12 +3731,20 @@
                     </w:rPr>
                     <w:t>frame[</w:t>
                   </w:r>
+                  <w:proofErr w:type="spellStart"/>
                   <w:proofErr w:type="gramEnd"/>
                   <w:r>
                     <w:rPr>
                       <w:shd w:val="clear" w:color="auto" w:fill="FFFFFF"/>
                     </w:rPr>
-                    <w:t>y:y + h, x:x + w]</w:t>
+                    <w:t>y:y</w:t>
+                  </w:r>
+                  <w:proofErr w:type="spellEnd"/>
+                  <w:r>
+                    <w:rPr>
+                      <w:shd w:val="clear" w:color="auto" w:fill="FFFFFF"/>
+                    </w:rPr>
+                    <w:t xml:space="preserve"> + h, x:x + w]</w:t>
                   </w:r>
                 </w:p>
                 <w:p>
@@ -3180,7 +3758,35 @@
                     <w:rPr>
                       <w:shd w:val="clear" w:color="auto" w:fill="FFFFFF"/>
                     </w:rPr>
-                    <w:t xml:space="preserve">        face_input = cv2.resize(face_roi, (224, 224))</w:t>
+                    <w:t xml:space="preserve">        </w:t>
+                  </w:r>
+                  <w:proofErr w:type="spellStart"/>
+                  <w:r>
+                    <w:rPr>
+                      <w:shd w:val="clear" w:color="auto" w:fill="FFFFFF"/>
+                    </w:rPr>
+                    <w:t>face_input</w:t>
+                  </w:r>
+                  <w:proofErr w:type="spellEnd"/>
+                  <w:r>
+                    <w:rPr>
+                      <w:shd w:val="clear" w:color="auto" w:fill="FFFFFF"/>
+                    </w:rPr>
+                    <w:t xml:space="preserve"> = cv2.resize(</w:t>
+                  </w:r>
+                  <w:proofErr w:type="spellStart"/>
+                  <w:r>
+                    <w:rPr>
+                      <w:shd w:val="clear" w:color="auto" w:fill="FFFFFF"/>
+                    </w:rPr>
+                    <w:t>face_roi</w:t>
+                  </w:r>
+                  <w:proofErr w:type="spellEnd"/>
+                  <w:r>
+                    <w:rPr>
+                      <w:shd w:val="clear" w:color="auto" w:fill="FFFFFF"/>
+                    </w:rPr>
+                    <w:t>, (224, 224))</w:t>
                   </w:r>
                 </w:p>
                 <w:p>
@@ -3194,8 +3800,23 @@
                     <w:rPr>
                       <w:shd w:val="clear" w:color="auto" w:fill="FFFFFF"/>
                     </w:rPr>
-                    <w:t xml:space="preserve">        face_input = </w:t>
-                  </w:r>
+                    <w:t xml:space="preserve">        </w:t>
+                  </w:r>
+                  <w:proofErr w:type="spellStart"/>
+                  <w:r>
+                    <w:rPr>
+                      <w:shd w:val="clear" w:color="auto" w:fill="FFFFFF"/>
+                    </w:rPr>
+                    <w:t>face_input</w:t>
+                  </w:r>
+                  <w:proofErr w:type="spellEnd"/>
+                  <w:r>
+                    <w:rPr>
+                      <w:shd w:val="clear" w:color="auto" w:fill="FFFFFF"/>
+                    </w:rPr>
+                    <w:t xml:space="preserve"> = </w:t>
+                  </w:r>
+                  <w:proofErr w:type="spellStart"/>
                   <w:proofErr w:type="gramStart"/>
                   <w:r>
                     <w:rPr>
@@ -3208,7 +3829,28 @@
                     <w:rPr>
                       <w:shd w:val="clear" w:color="auto" w:fill="FFFFFF"/>
                     </w:rPr>
-                    <w:t>_dims(face_input, axis=0)</w:t>
+                    <w:t>_dims</w:t>
+                  </w:r>
+                  <w:proofErr w:type="spellEnd"/>
+                  <w:r>
+                    <w:rPr>
+                      <w:shd w:val="clear" w:color="auto" w:fill="FFFFFF"/>
+                    </w:rPr>
+                    <w:t>(</w:t>
+                  </w:r>
+                  <w:proofErr w:type="spellStart"/>
+                  <w:r>
+                    <w:rPr>
+                      <w:shd w:val="clear" w:color="auto" w:fill="FFFFFF"/>
+                    </w:rPr>
+                    <w:t>face_input</w:t>
+                  </w:r>
+                  <w:proofErr w:type="spellEnd"/>
+                  <w:r>
+                    <w:rPr>
+                      <w:shd w:val="clear" w:color="auto" w:fill="FFFFFF"/>
+                    </w:rPr>
+                    <w:t>, axis=0)</w:t>
                   </w:r>
                 </w:p>
                 <w:p>
@@ -3222,7 +3864,49 @@
                     <w:rPr>
                       <w:shd w:val="clear" w:color="auto" w:fill="FFFFFF"/>
                     </w:rPr>
-                    <w:t xml:space="preserve">        face_input = preprocess_input(face_input)</w:t>
+                    <w:t xml:space="preserve">        </w:t>
+                  </w:r>
+                  <w:proofErr w:type="spellStart"/>
+                  <w:r>
+                    <w:rPr>
+                      <w:shd w:val="clear" w:color="auto" w:fill="FFFFFF"/>
+                    </w:rPr>
+                    <w:t>face_input</w:t>
+                  </w:r>
+                  <w:proofErr w:type="spellEnd"/>
+                  <w:r>
+                    <w:rPr>
+                      <w:shd w:val="clear" w:color="auto" w:fill="FFFFFF"/>
+                    </w:rPr>
+                    <w:t xml:space="preserve"> = </w:t>
+                  </w:r>
+                  <w:proofErr w:type="spellStart"/>
+                  <w:r>
+                    <w:rPr>
+                      <w:shd w:val="clear" w:color="auto" w:fill="FFFFFF"/>
+                    </w:rPr>
+                    <w:t>preprocess_input</w:t>
+                  </w:r>
+                  <w:proofErr w:type="spellEnd"/>
+                  <w:r>
+                    <w:rPr>
+                      <w:shd w:val="clear" w:color="auto" w:fill="FFFFFF"/>
+                    </w:rPr>
+                    <w:t>(</w:t>
+                  </w:r>
+                  <w:proofErr w:type="spellStart"/>
+                  <w:r>
+                    <w:rPr>
+                      <w:shd w:val="clear" w:color="auto" w:fill="FFFFFF"/>
+                    </w:rPr>
+                    <w:t>face_input</w:t>
+                  </w:r>
+                  <w:proofErr w:type="spellEnd"/>
+                  <w:r>
+                    <w:rPr>
+                      <w:shd w:val="clear" w:color="auto" w:fill="FFFFFF"/>
+                    </w:rPr>
+                    <w:t>)</w:t>
                   </w:r>
                 </w:p>
                 <w:p>
@@ -3260,6 +3944,7 @@
                     </w:rPr>
                     <w:t xml:space="preserve">        predictions = </w:t>
                   </w:r>
+                  <w:proofErr w:type="spellStart"/>
                   <w:proofErr w:type="gramStart"/>
                   <w:r>
                     <w:rPr>
@@ -3267,12 +3952,27 @@
                     </w:rPr>
                     <w:t>model.predict</w:t>
                   </w:r>
+                  <w:proofErr w:type="spellEnd"/>
                   <w:proofErr w:type="gramEnd"/>
                   <w:r>
                     <w:rPr>
                       <w:shd w:val="clear" w:color="auto" w:fill="FFFFFF"/>
                     </w:rPr>
-                    <w:t>(face_input)</w:t>
+                    <w:t>(</w:t>
+                  </w:r>
+                  <w:proofErr w:type="spellStart"/>
+                  <w:r>
+                    <w:rPr>
+                      <w:shd w:val="clear" w:color="auto" w:fill="FFFFFF"/>
+                    </w:rPr>
+                    <w:t>face_input</w:t>
+                  </w:r>
+                  <w:proofErr w:type="spellEnd"/>
+                  <w:r>
+                    <w:rPr>
+                      <w:shd w:val="clear" w:color="auto" w:fill="FFFFFF"/>
+                    </w:rPr>
+                    <w:t>)</w:t>
                   </w:r>
                 </w:p>
                 <w:p>
@@ -3286,7 +3986,21 @@
                     <w:rPr>
                       <w:shd w:val="clear" w:color="auto" w:fill="FFFFFF"/>
                     </w:rPr>
-                    <w:t xml:space="preserve">        mask_probability = </w:t>
+                    <w:t xml:space="preserve">        </w:t>
+                  </w:r>
+                  <w:proofErr w:type="spellStart"/>
+                  <w:r>
+                    <w:rPr>
+                      <w:shd w:val="clear" w:color="auto" w:fill="FFFFFF"/>
+                    </w:rPr>
+                    <w:t>mask_probability</w:t>
+                  </w:r>
+                  <w:proofErr w:type="spellEnd"/>
+                  <w:r>
+                    <w:rPr>
+                      <w:shd w:val="clear" w:color="auto" w:fill="FFFFFF"/>
+                    </w:rPr>
+                    <w:t xml:space="preserve"> = </w:t>
                   </w:r>
                   <w:proofErr w:type="gramStart"/>
                   <w:r>
@@ -3314,7 +4028,21 @@
                     <w:rPr>
                       <w:shd w:val="clear" w:color="auto" w:fill="FFFFFF"/>
                     </w:rPr>
-                    <w:t xml:space="preserve">        no_mask_probability = </w:t>
+                    <w:t xml:space="preserve">        </w:t>
+                  </w:r>
+                  <w:proofErr w:type="spellStart"/>
+                  <w:r>
+                    <w:rPr>
+                      <w:shd w:val="clear" w:color="auto" w:fill="FFFFFF"/>
+                    </w:rPr>
+                    <w:t>no_mask_probability</w:t>
+                  </w:r>
+                  <w:proofErr w:type="spellEnd"/>
+                  <w:r>
+                    <w:rPr>
+                      <w:shd w:val="clear" w:color="auto" w:fill="FFFFFF"/>
+                    </w:rPr>
+                    <w:t xml:space="preserve"> = </w:t>
                   </w:r>
                   <w:proofErr w:type="gramStart"/>
                   <w:r>
@@ -3400,7 +4128,35 @@
                     <w:rPr>
                       <w:shd w:val="clear" w:color="auto" w:fill="FFFFFF"/>
                     </w:rPr>
-                    <w:t xml:space="preserve">        if no_mask_probability &gt; mask_probability:</w:t>
+                    <w:t xml:space="preserve">        if </w:t>
+                  </w:r>
+                  <w:proofErr w:type="spellStart"/>
+                  <w:r>
+                    <w:rPr>
+                      <w:shd w:val="clear" w:color="auto" w:fill="FFFFFF"/>
+                    </w:rPr>
+                    <w:t>no_mask_probability</w:t>
+                  </w:r>
+                  <w:proofErr w:type="spellEnd"/>
+                  <w:r>
+                    <w:rPr>
+                      <w:shd w:val="clear" w:color="auto" w:fill="FFFFFF"/>
+                    </w:rPr>
+                    <w:t xml:space="preserve"> &gt; </w:t>
+                  </w:r>
+                  <w:proofErr w:type="spellStart"/>
+                  <w:r>
+                    <w:rPr>
+                      <w:shd w:val="clear" w:color="auto" w:fill="FFFFFF"/>
+                    </w:rPr>
+                    <w:t>mask_probability</w:t>
+                  </w:r>
+                  <w:proofErr w:type="spellEnd"/>
+                  <w:r>
+                    <w:rPr>
+                      <w:shd w:val="clear" w:color="auto" w:fill="FFFFFF"/>
+                    </w:rPr>
+                    <w:t>:</w:t>
                   </w:r>
                 </w:p>
                 <w:p>
@@ -3414,7 +4170,14 @@
                     <w:rPr>
                       <w:shd w:val="clear" w:color="auto" w:fill="FFFFFF"/>
                     </w:rPr>
-                    <w:t xml:space="preserve">            mqtt_</w:t>
+                    <w:t xml:space="preserve">            </w:t>
+                  </w:r>
+                  <w:proofErr w:type="spellStart"/>
+                  <w:r>
+                    <w:rPr>
+                      <w:shd w:val="clear" w:color="auto" w:fill="FFFFFF"/>
+                    </w:rPr>
+                    <w:t>mqtt_</w:t>
                   </w:r>
                   <w:proofErr w:type="gramStart"/>
                   <w:r>
@@ -3423,12 +4186,27 @@
                     </w:rPr>
                     <w:t>client.publish</w:t>
                   </w:r>
+                  <w:proofErr w:type="spellEnd"/>
                   <w:proofErr w:type="gramEnd"/>
                   <w:r>
                     <w:rPr>
                       <w:shd w:val="clear" w:color="auto" w:fill="FFFFFF"/>
                     </w:rPr>
-                    <w:t>(mqtt_topic, "Mask not detected!")</w:t>
+                    <w:t>(</w:t>
+                  </w:r>
+                  <w:proofErr w:type="spellStart"/>
+                  <w:r>
+                    <w:rPr>
+                      <w:shd w:val="clear" w:color="auto" w:fill="FFFFFF"/>
+                    </w:rPr>
+                    <w:t>mqtt_topic</w:t>
+                  </w:r>
+                  <w:proofErr w:type="spellEnd"/>
+                  <w:r>
+                    <w:rPr>
+                      <w:shd w:val="clear" w:color="auto" w:fill="FFFFFF"/>
+                    </w:rPr>
+                    <w:t>, "Mask not detected!")</w:t>
                   </w:r>
                 </w:p>
               </w:tc>
@@ -3581,7 +4359,21 @@
                     <w:rPr>
                       <w:shd w:val="clear" w:color="auto" w:fill="FFFFFF"/>
                     </w:rPr>
-                    <w:t>) &amp; 0xFF == ord('q'):</w:t>
+                    <w:t xml:space="preserve">) &amp; 0xFF == </w:t>
+                  </w:r>
+                  <w:proofErr w:type="spellStart"/>
+                  <w:r>
+                    <w:rPr>
+                      <w:shd w:val="clear" w:color="auto" w:fill="FFFFFF"/>
+                    </w:rPr>
+                    <w:t>ord</w:t>
+                  </w:r>
+                  <w:proofErr w:type="spellEnd"/>
+                  <w:r>
+                    <w:rPr>
+                      <w:shd w:val="clear" w:color="auto" w:fill="FFFFFF"/>
+                    </w:rPr>
+                    <w:t>('q'):</w:t>
                   </w:r>
                 </w:p>
                 <w:p>
@@ -3724,6 +4516,7 @@
                       <w:shd w:val="clear" w:color="auto" w:fill="FFFFFF"/>
                     </w:rPr>
                   </w:pPr>
+                  <w:proofErr w:type="spellStart"/>
                   <w:r>
                     <w:rPr>
                       <w:shd w:val="clear" w:color="auto" w:fill="FFFFFF"/>
@@ -3737,6 +4530,7 @@
                     </w:rPr>
                     <w:t>capture.release</w:t>
                   </w:r>
+                  <w:proofErr w:type="spellEnd"/>
                   <w:proofErr w:type="gramEnd"/>
                   <w:r>
                     <w:rPr>
@@ -3889,7 +4683,15 @@
                     <w:pStyle w:val="NoSpacing"/>
                   </w:pPr>
                   <w:r>
-                    <w:t>#include &lt;Ethernet.h&gt;</w:t>
+                    <w:t>#include &lt;</w:t>
+                  </w:r>
+                  <w:proofErr w:type="spellStart"/>
+                  <w:r>
+                    <w:t>Ethernet.h</w:t>
+                  </w:r>
+                  <w:proofErr w:type="spellEnd"/>
+                  <w:r>
+                    <w:t>&gt;</w:t>
                   </w:r>
                 </w:p>
                 <w:p>
@@ -3897,7 +4699,15 @@
                     <w:pStyle w:val="NoSpacing"/>
                   </w:pPr>
                   <w:r>
-                    <w:t>#include &lt;Wire.h&gt;</w:t>
+                    <w:t>#include &lt;</w:t>
+                  </w:r>
+                  <w:proofErr w:type="spellStart"/>
+                  <w:r>
+                    <w:t>Wire.h</w:t>
+                  </w:r>
+                  <w:proofErr w:type="spellEnd"/>
+                  <w:r>
+                    <w:t>&gt;</w:t>
                   </w:r>
                 </w:p>
                 <w:p>
@@ -3905,7 +4715,15 @@
                     <w:pStyle w:val="NoSpacing"/>
                   </w:pPr>
                   <w:r>
-                    <w:t>#include &lt;PubSubClient.h&gt;</w:t>
+                    <w:t>#include &lt;</w:t>
+                  </w:r>
+                  <w:proofErr w:type="spellStart"/>
+                  <w:r>
+                    <w:t>PubSubClient.h</w:t>
+                  </w:r>
+                  <w:proofErr w:type="spellEnd"/>
+                  <w:r>
+                    <w:t>&gt;</w:t>
                   </w:r>
                 </w:p>
                 <w:p>
@@ -3913,7 +4731,15 @@
                     <w:pStyle w:val="NoSpacing"/>
                   </w:pPr>
                   <w:r>
-                    <w:t>#include &lt;ArduinoJson.h&gt;</w:t>
+                    <w:t>#include &lt;</w:t>
+                  </w:r>
+                  <w:proofErr w:type="spellStart"/>
+                  <w:r>
+                    <w:t>ArduinoJson.h</w:t>
+                  </w:r>
+                  <w:proofErr w:type="spellEnd"/>
+                  <w:r>
+                    <w:t>&gt;</w:t>
                   </w:r>
                 </w:p>
                 <w:p>
@@ -3925,7 +4751,15 @@
                     </w:rPr>
                   </w:pPr>
                   <w:r>
-                    <w:t>#include "HardwareSerial.h"</w:t>
+                    <w:t>#include "</w:t>
+                  </w:r>
+                  <w:proofErr w:type="spellStart"/>
+                  <w:r>
+                    <w:t>HardwareSerial.h</w:t>
+                  </w:r>
+                  <w:proofErr w:type="spellEnd"/>
+                  <w:r>
+                    <w:t>"</w:t>
                   </w:r>
                 </w:p>
               </w:tc>
@@ -3975,8 +4809,29 @@
                   <w:pPr>
                     <w:pStyle w:val="NoSpacing"/>
                   </w:pPr>
-                  <w:r>
-                    <w:t>const char* device_unique_id = "MaskDetection_" __DATE__ "_" __TIME__;</w:t>
+                  <w:proofErr w:type="spellStart"/>
+                  <w:r>
+                    <w:t>const</w:t>
+                  </w:r>
+                  <w:proofErr w:type="spellEnd"/>
+                  <w:r>
+                    <w:t xml:space="preserve"> char* </w:t>
+                  </w:r>
+                  <w:proofErr w:type="spellStart"/>
+                  <w:r>
+                    <w:t>device_unique_id</w:t>
+                  </w:r>
+                  <w:proofErr w:type="spellEnd"/>
+                  <w:r>
+                    <w:t xml:space="preserve"> = "</w:t>
+                  </w:r>
+                  <w:proofErr w:type="spellStart"/>
+                  <w:r>
+                    <w:t>MaskDetection</w:t>
+                  </w:r>
+                  <w:proofErr w:type="spellEnd"/>
+                  <w:r>
+                    <w:t>_" __DATE__ "_" __TIME__;</w:t>
                   </w:r>
                 </w:p>
               </w:tc>
@@ -3996,7 +4851,15 @@
               </w:numPr>
             </w:pPr>
             <w:r>
-              <w:t>This line creates a unique identifier for the device using a combination of "MaskDetection," the date, and the time of compilation.</w:t>
+              <w:t>This line creates a unique identifier for the device using a combination of "</w:t>
+            </w:r>
+            <w:proofErr w:type="spellStart"/>
+            <w:r>
+              <w:t>MaskDetection</w:t>
+            </w:r>
+            <w:proofErr w:type="spellEnd"/>
+            <w:r>
+              <w:t>," the date, and the time of compilation.</w:t>
             </w:r>
           </w:p>
           <w:p>
@@ -4040,7 +4903,15 @@
                     <w:pStyle w:val="NoSpacing"/>
                   </w:pPr>
                   <w:r>
-                    <w:t>#define PRINT(x)   Serial.print(x)</w:t>
+                    <w:t xml:space="preserve">#define PRINT(x)   </w:t>
+                  </w:r>
+                  <w:proofErr w:type="spellStart"/>
+                  <w:r>
+                    <w:t>Serial.print</w:t>
+                  </w:r>
+                  <w:proofErr w:type="spellEnd"/>
+                  <w:r>
+                    <w:t>(x)</w:t>
                   </w:r>
                 </w:p>
                 <w:p>
@@ -4048,7 +4919,15 @@
                     <w:pStyle w:val="NoSpacing"/>
                   </w:pPr>
                   <w:r>
-                    <w:t>#define PRINTLN(x) Serial.println(x)</w:t>
+                    <w:t xml:space="preserve">#define PRINTLN(x) </w:t>
+                  </w:r>
+                  <w:proofErr w:type="spellStart"/>
+                  <w:r>
+                    <w:t>Serial.println</w:t>
+                  </w:r>
+                  <w:proofErr w:type="spellEnd"/>
+                  <w:r>
+                    <w:t>(x)</w:t>
                   </w:r>
                 </w:p>
                 <w:p>
@@ -4100,7 +4979,15 @@
               </w:numPr>
             </w:pPr>
             <w:r>
-              <w:t>These macros allow conditional printing to the serial monitor based on whether SERIAL_OUTPUT is defined. This helps in debugging and monitoring the device's behavior.</w:t>
+              <w:t xml:space="preserve">These macros allow conditional printing to the serial monitor based on whether SERIAL_OUTPUT is defined. This helps in debugging and monitoring the device's </w:t>
+            </w:r>
+            <w:proofErr w:type="spellStart"/>
+            <w:r>
+              <w:t>behavior</w:t>
+            </w:r>
+            <w:proofErr w:type="spellEnd"/>
+            <w:r>
+              <w:t>.</w:t>
             </w:r>
           </w:p>
           <w:p>
@@ -4143,12 +5030,22 @@
                   <w:pPr>
                     <w:pStyle w:val="NoSpacing"/>
                   </w:pPr>
-                  <w:r>
-                    <w:t xml:space="preserve">IPAddress </w:t>
-                  </w:r>
+                  <w:proofErr w:type="spellStart"/>
+                  <w:r>
+                    <w:t>IPAddress</w:t>
+                  </w:r>
+                  <w:proofErr w:type="spellEnd"/>
+                  <w:r>
+                    <w:t xml:space="preserve"> </w:t>
+                  </w:r>
+                  <w:proofErr w:type="spellStart"/>
                   <w:proofErr w:type="gramStart"/>
                   <w:r>
-                    <w:t>ip(</w:t>
+                    <w:t>ip</w:t>
+                  </w:r>
+                  <w:proofErr w:type="spellEnd"/>
+                  <w:r>
+                    <w:t>(</w:t>
                   </w:r>
                   <w:proofErr w:type="gramEnd"/>
                   <w:r>
@@ -4198,12 +5095,25 @@
                   <w:pPr>
                     <w:pStyle w:val="NoSpacing"/>
                   </w:pPr>
-                  <w:r>
-                    <w:t>IPAddress mqtt_</w:t>
+                  <w:proofErr w:type="spellStart"/>
+                  <w:r>
+                    <w:t>IPAddress</w:t>
+                  </w:r>
+                  <w:proofErr w:type="spellEnd"/>
+                  <w:r>
+                    <w:t xml:space="preserve"> </w:t>
+                  </w:r>
+                  <w:proofErr w:type="spellStart"/>
+                  <w:r>
+                    <w:t>mqtt_</w:t>
                   </w:r>
                   <w:proofErr w:type="gramStart"/>
                   <w:r>
-                    <w:t>server(</w:t>
+                    <w:t>server</w:t>
+                  </w:r>
+                  <w:proofErr w:type="spellEnd"/>
+                  <w:r>
+                    <w:t>(</w:t>
                   </w:r>
                   <w:proofErr w:type="gramEnd"/>
                   <w:r>
@@ -4361,13 +5271,47 @@
                 <w:lang w:eastAsia="en-IN" w:bidi="hi-IN"/>
               </w:rPr>
             </w:pPr>
-            <w:r>
-              <w:rPr>
-                <w:kern w:val="0"/>
-                <w:lang w:eastAsia="en-IN" w:bidi="hi-IN"/>
-              </w:rPr>
-              <w:t>const char* mqtt_topic = "mask_alert</w:t>
-            </w:r>
+            <w:proofErr w:type="spellStart"/>
+            <w:r>
+              <w:rPr>
+                <w:kern w:val="0"/>
+                <w:lang w:eastAsia="en-IN" w:bidi="hi-IN"/>
+              </w:rPr>
+              <w:t>const</w:t>
+            </w:r>
+            <w:proofErr w:type="spellEnd"/>
+            <w:r>
+              <w:rPr>
+                <w:kern w:val="0"/>
+                <w:lang w:eastAsia="en-IN" w:bidi="hi-IN"/>
+              </w:rPr>
+              <w:t xml:space="preserve"> char* </w:t>
+            </w:r>
+            <w:proofErr w:type="spellStart"/>
+            <w:r>
+              <w:rPr>
+                <w:kern w:val="0"/>
+                <w:lang w:eastAsia="en-IN" w:bidi="hi-IN"/>
+              </w:rPr>
+              <w:t>mqtt_topic</w:t>
+            </w:r>
+            <w:proofErr w:type="spellEnd"/>
+            <w:r>
+              <w:rPr>
+                <w:kern w:val="0"/>
+                <w:lang w:eastAsia="en-IN" w:bidi="hi-IN"/>
+              </w:rPr>
+              <w:t xml:space="preserve"> = "</w:t>
+            </w:r>
+            <w:proofErr w:type="spellStart"/>
+            <w:r>
+              <w:rPr>
+                <w:kern w:val="0"/>
+                <w:lang w:eastAsia="en-IN" w:bidi="hi-IN"/>
+              </w:rPr>
+              <w:t>mask_alert</w:t>
+            </w:r>
+            <w:proofErr w:type="spellEnd"/>
             <w:proofErr w:type="gramStart"/>
             <w:r>
               <w:rPr>
@@ -4386,20 +5330,38 @@
                 <w:lang w:eastAsia="en-IN" w:bidi="hi-IN"/>
               </w:rPr>
             </w:pPr>
-            <w:r>
-              <w:rPr>
-                <w:kern w:val="0"/>
-                <w:lang w:eastAsia="en-IN" w:bidi="hi-IN"/>
-              </w:rPr>
-              <w:t xml:space="preserve">EthernetClient </w:t>
-            </w:r>
+            <w:proofErr w:type="spellStart"/>
+            <w:r>
+              <w:rPr>
+                <w:kern w:val="0"/>
+                <w:lang w:eastAsia="en-IN" w:bidi="hi-IN"/>
+              </w:rPr>
+              <w:t>EthernetClient</w:t>
+            </w:r>
+            <w:proofErr w:type="spellEnd"/>
+            <w:r>
+              <w:rPr>
+                <w:kern w:val="0"/>
+                <w:lang w:eastAsia="en-IN" w:bidi="hi-IN"/>
+              </w:rPr>
+              <w:t xml:space="preserve"> </w:t>
+            </w:r>
+            <w:proofErr w:type="spellStart"/>
             <w:proofErr w:type="gramStart"/>
             <w:r>
               <w:rPr>
                 <w:kern w:val="0"/>
                 <w:lang w:eastAsia="en-IN" w:bidi="hi-IN"/>
               </w:rPr>
-              <w:t>mqttClient;</w:t>
+              <w:t>mqttClient</w:t>
+            </w:r>
+            <w:proofErr w:type="spellEnd"/>
+            <w:r>
+              <w:rPr>
+                <w:kern w:val="0"/>
+                <w:lang w:eastAsia="en-IN" w:bidi="hi-IN"/>
+              </w:rPr>
+              <w:t>;</w:t>
             </w:r>
             <w:proofErr w:type="gramEnd"/>
           </w:p>
@@ -4411,12 +5373,53 @@
                 <w:lang w:eastAsia="en-IN" w:bidi="hi-IN"/>
               </w:rPr>
             </w:pPr>
-            <w:r>
-              <w:rPr>
-                <w:kern w:val="0"/>
-                <w:lang w:eastAsia="en-IN" w:bidi="hi-IN"/>
-              </w:rPr>
-              <w:t>PubSubClient mqtt_client(mqttClient);</w:t>
+            <w:proofErr w:type="spellStart"/>
+            <w:r>
+              <w:rPr>
+                <w:kern w:val="0"/>
+                <w:lang w:eastAsia="en-IN" w:bidi="hi-IN"/>
+              </w:rPr>
+              <w:t>PubSubClient</w:t>
+            </w:r>
+            <w:proofErr w:type="spellEnd"/>
+            <w:r>
+              <w:rPr>
+                <w:kern w:val="0"/>
+                <w:lang w:eastAsia="en-IN" w:bidi="hi-IN"/>
+              </w:rPr>
+              <w:t xml:space="preserve"> </w:t>
+            </w:r>
+            <w:proofErr w:type="spellStart"/>
+            <w:r>
+              <w:rPr>
+                <w:kern w:val="0"/>
+                <w:lang w:eastAsia="en-IN" w:bidi="hi-IN"/>
+              </w:rPr>
+              <w:t>mqtt_client</w:t>
+            </w:r>
+            <w:proofErr w:type="spellEnd"/>
+            <w:r>
+              <w:rPr>
+                <w:kern w:val="0"/>
+                <w:lang w:eastAsia="en-IN" w:bidi="hi-IN"/>
+              </w:rPr>
+              <w:t>(</w:t>
+            </w:r>
+            <w:proofErr w:type="spellStart"/>
+            <w:r>
+              <w:rPr>
+                <w:kern w:val="0"/>
+                <w:lang w:eastAsia="en-IN" w:bidi="hi-IN"/>
+              </w:rPr>
+              <w:t>mqttClient</w:t>
+            </w:r>
+            <w:proofErr w:type="spellEnd"/>
+            <w:r>
+              <w:rPr>
+                <w:kern w:val="0"/>
+                <w:lang w:eastAsia="en-IN" w:bidi="hi-IN"/>
+              </w:rPr>
+              <w:t>);</w:t>
             </w:r>
           </w:p>
         </w:tc>
@@ -4448,7 +5451,23 @@
           <w:kern w:val="0"/>
           <w:lang w:eastAsia="en-IN" w:bidi="hi-IN"/>
         </w:rPr>
-        <w:t>These lines define the MQTT broker's IP address and the topic the device subscribes to. An instance of the PubSubClient class is created for MQTT communication.</w:t>
+        <w:t xml:space="preserve">These lines define the MQTT broker's IP address and the topic the device subscribes to. An instance of the </w:t>
+      </w:r>
+      <w:proofErr w:type="spellStart"/>
+      <w:r>
+        <w:rPr>
+          <w:kern w:val="0"/>
+          <w:lang w:eastAsia="en-IN" w:bidi="hi-IN"/>
+        </w:rPr>
+        <w:t>PubSubClient</w:t>
+      </w:r>
+      <w:proofErr w:type="spellEnd"/>
+      <w:r>
+        <w:rPr>
+          <w:kern w:val="0"/>
+          <w:lang w:eastAsia="en-IN" w:bidi="hi-IN"/>
+        </w:rPr>
+        <w:t xml:space="preserve"> class is created for MQTT communication.</w:t>
       </w:r>
     </w:p>
     <w:p>
@@ -4586,7 +5605,79 @@
                 <w:lang w:eastAsia="en-IN" w:bidi="hi-IN"/>
                 <w14:ligatures w14:val="none"/>
               </w:rPr>
-              <w:t>  for (int i = 0; i &lt; length; i++) {</w:t>
+              <w:t xml:space="preserve">  for (int </w:t>
+            </w:r>
+            <w:proofErr w:type="spellStart"/>
+            <w:r>
+              <w:rPr>
+                <w:rFonts w:asciiTheme="minorHAnsi" w:eastAsia="Times New Roman" w:hAnsiTheme="minorHAnsi" w:cstheme="minorHAnsi"/>
+                <w:spacing w:val="0"/>
+                <w:kern w:val="0"/>
+                <w:szCs w:val="24"/>
+                <w:lang w:eastAsia="en-IN" w:bidi="hi-IN"/>
+                <w14:ligatures w14:val="none"/>
+              </w:rPr>
+              <w:t>i</w:t>
+            </w:r>
+            <w:proofErr w:type="spellEnd"/>
+            <w:r>
+              <w:rPr>
+                <w:rFonts w:asciiTheme="minorHAnsi" w:eastAsia="Times New Roman" w:hAnsiTheme="minorHAnsi" w:cstheme="minorHAnsi"/>
+                <w:spacing w:val="0"/>
+                <w:kern w:val="0"/>
+                <w:szCs w:val="24"/>
+                <w:lang w:eastAsia="en-IN" w:bidi="hi-IN"/>
+                <w14:ligatures w14:val="none"/>
+              </w:rPr>
+              <w:t xml:space="preserve"> = 0; </w:t>
+            </w:r>
+            <w:proofErr w:type="spellStart"/>
+            <w:r>
+              <w:rPr>
+                <w:rFonts w:asciiTheme="minorHAnsi" w:eastAsia="Times New Roman" w:hAnsiTheme="minorHAnsi" w:cstheme="minorHAnsi"/>
+                <w:spacing w:val="0"/>
+                <w:kern w:val="0"/>
+                <w:szCs w:val="24"/>
+                <w:lang w:eastAsia="en-IN" w:bidi="hi-IN"/>
+                <w14:ligatures w14:val="none"/>
+              </w:rPr>
+              <w:t>i</w:t>
+            </w:r>
+            <w:proofErr w:type="spellEnd"/>
+            <w:r>
+              <w:rPr>
+                <w:rFonts w:asciiTheme="minorHAnsi" w:eastAsia="Times New Roman" w:hAnsiTheme="minorHAnsi" w:cstheme="minorHAnsi"/>
+                <w:spacing w:val="0"/>
+                <w:kern w:val="0"/>
+                <w:szCs w:val="24"/>
+                <w:lang w:eastAsia="en-IN" w:bidi="hi-IN"/>
+                <w14:ligatures w14:val="none"/>
+              </w:rPr>
+              <w:t xml:space="preserve"> &lt; length; </w:t>
+            </w:r>
+            <w:proofErr w:type="spellStart"/>
+            <w:r>
+              <w:rPr>
+                <w:rFonts w:asciiTheme="minorHAnsi" w:eastAsia="Times New Roman" w:hAnsiTheme="minorHAnsi" w:cstheme="minorHAnsi"/>
+                <w:spacing w:val="0"/>
+                <w:kern w:val="0"/>
+                <w:szCs w:val="24"/>
+                <w:lang w:eastAsia="en-IN" w:bidi="hi-IN"/>
+                <w14:ligatures w14:val="none"/>
+              </w:rPr>
+              <w:t>i</w:t>
+            </w:r>
+            <w:proofErr w:type="spellEnd"/>
+            <w:r>
+              <w:rPr>
+                <w:rFonts w:asciiTheme="minorHAnsi" w:eastAsia="Times New Roman" w:hAnsiTheme="minorHAnsi" w:cstheme="minorHAnsi"/>
+                <w:spacing w:val="0"/>
+                <w:kern w:val="0"/>
+                <w:szCs w:val="24"/>
+                <w:lang w:eastAsia="en-IN" w:bidi="hi-IN"/>
+                <w14:ligatures w14:val="none"/>
+              </w:rPr>
+              <w:t>++) {</w:t>
             </w:r>
           </w:p>
           <w:p>
@@ -4612,8 +5703,21 @@
                 <w:lang w:eastAsia="en-IN" w:bidi="hi-IN"/>
                 <w14:ligatures w14:val="none"/>
               </w:rPr>
-              <w:t>    message += (char)payload[i</w:t>
-            </w:r>
+              <w:t>    message += (char)payload[</w:t>
+            </w:r>
+            <w:proofErr w:type="spellStart"/>
+            <w:r>
+              <w:rPr>
+                <w:rFonts w:asciiTheme="minorHAnsi" w:eastAsia="Times New Roman" w:hAnsiTheme="minorHAnsi" w:cstheme="minorHAnsi"/>
+                <w:spacing w:val="0"/>
+                <w:kern w:val="0"/>
+                <w:szCs w:val="24"/>
+                <w:lang w:eastAsia="en-IN" w:bidi="hi-IN"/>
+                <w14:ligatures w14:val="none"/>
+              </w:rPr>
+              <w:t>i</w:t>
+            </w:r>
+            <w:proofErr w:type="spellEnd"/>
             <w:proofErr w:type="gramStart"/>
             <w:r>
               <w:rPr>
@@ -4692,7 +5796,31 @@
                 <w:lang w:eastAsia="en-IN" w:bidi="hi-IN"/>
                 <w14:ligatures w14:val="none"/>
               </w:rPr>
-              <w:t>  Serial.println(message</w:t>
+              <w:t xml:space="preserve">  </w:t>
+            </w:r>
+            <w:proofErr w:type="spellStart"/>
+            <w:r>
+              <w:rPr>
+                <w:rFonts w:asciiTheme="minorHAnsi" w:eastAsia="Times New Roman" w:hAnsiTheme="minorHAnsi" w:cstheme="minorHAnsi"/>
+                <w:spacing w:val="0"/>
+                <w:kern w:val="0"/>
+                <w:szCs w:val="24"/>
+                <w:lang w:eastAsia="en-IN" w:bidi="hi-IN"/>
+                <w14:ligatures w14:val="none"/>
+              </w:rPr>
+              <w:t>Serial.println</w:t>
+            </w:r>
+            <w:proofErr w:type="spellEnd"/>
+            <w:r>
+              <w:rPr>
+                <w:rFonts w:asciiTheme="minorHAnsi" w:eastAsia="Times New Roman" w:hAnsiTheme="minorHAnsi" w:cstheme="minorHAnsi"/>
+                <w:spacing w:val="0"/>
+                <w:kern w:val="0"/>
+                <w:szCs w:val="24"/>
+                <w:lang w:eastAsia="en-IN" w:bidi="hi-IN"/>
+                <w14:ligatures w14:val="none"/>
+              </w:rPr>
+              <w:t>(message</w:t>
             </w:r>
             <w:proofErr w:type="gramStart"/>
             <w:r>
@@ -4748,6 +5876,7 @@
               </w:rPr>
               <w:t>  if (</w:t>
             </w:r>
+            <w:proofErr w:type="spellStart"/>
             <w:proofErr w:type="gramStart"/>
             <w:r>
               <w:rPr>
@@ -4760,6 +5889,7 @@
               </w:rPr>
               <w:t>message.equals</w:t>
             </w:r>
+            <w:proofErr w:type="spellEnd"/>
             <w:proofErr w:type="gramEnd"/>
             <w:r>
               <w:rPr>
@@ -4796,7 +5926,31 @@
                 <w:lang w:eastAsia="en-IN" w:bidi="hi-IN"/>
                 <w14:ligatures w14:val="none"/>
               </w:rPr>
-              <w:t>    Serial.println("Activating buzzer."</w:t>
+              <w:t xml:space="preserve">    </w:t>
+            </w:r>
+            <w:proofErr w:type="spellStart"/>
+            <w:r>
+              <w:rPr>
+                <w:rFonts w:asciiTheme="minorHAnsi" w:eastAsia="Times New Roman" w:hAnsiTheme="minorHAnsi" w:cstheme="minorHAnsi"/>
+                <w:spacing w:val="0"/>
+                <w:kern w:val="0"/>
+                <w:szCs w:val="24"/>
+                <w:lang w:eastAsia="en-IN" w:bidi="hi-IN"/>
+                <w14:ligatures w14:val="none"/>
+              </w:rPr>
+              <w:t>Serial.println</w:t>
+            </w:r>
+            <w:proofErr w:type="spellEnd"/>
+            <w:r>
+              <w:rPr>
+                <w:rFonts w:asciiTheme="minorHAnsi" w:eastAsia="Times New Roman" w:hAnsiTheme="minorHAnsi" w:cstheme="minorHAnsi"/>
+                <w:spacing w:val="0"/>
+                <w:kern w:val="0"/>
+                <w:szCs w:val="24"/>
+                <w:lang w:eastAsia="en-IN" w:bidi="hi-IN"/>
+                <w14:ligatures w14:val="none"/>
+              </w:rPr>
+              <w:t>("Activating buzzer."</w:t>
             </w:r>
             <w:proofErr w:type="gramStart"/>
             <w:r>
@@ -4838,6 +5992,7 @@
               <w:lastRenderedPageBreak/>
               <w:t xml:space="preserve">    </w:t>
             </w:r>
+            <w:proofErr w:type="spellStart"/>
             <w:proofErr w:type="gramStart"/>
             <w:r>
               <w:rPr>
@@ -4848,8 +6003,21 @@
                 <w:lang w:eastAsia="en-IN" w:bidi="hi-IN"/>
                 <w14:ligatures w14:val="none"/>
               </w:rPr>
-              <w:t>digitalWrite(</w:t>
-            </w:r>
+              <w:t>digitalWrite</w:t>
+            </w:r>
+            <w:proofErr w:type="spellEnd"/>
+            <w:r>
+              <w:rPr>
+                <w:rFonts w:asciiTheme="minorHAnsi" w:eastAsia="Times New Roman" w:hAnsiTheme="minorHAnsi" w:cstheme="minorHAnsi"/>
+                <w:spacing w:val="0"/>
+                <w:kern w:val="0"/>
+                <w:szCs w:val="24"/>
+                <w:lang w:eastAsia="en-IN" w:bidi="hi-IN"/>
+                <w14:ligatures w14:val="none"/>
+              </w:rPr>
+              <w:t>(</w:t>
+            </w:r>
+            <w:proofErr w:type="spellStart"/>
             <w:proofErr w:type="gramEnd"/>
             <w:r>
               <w:rPr>
@@ -4860,7 +6028,19 @@
                 <w:lang w:eastAsia="en-IN" w:bidi="hi-IN"/>
                 <w14:ligatures w14:val="none"/>
               </w:rPr>
-              <w:t>buzzerPin, HIGH);</w:t>
+              <w:t>buzzerPin</w:t>
+            </w:r>
+            <w:proofErr w:type="spellEnd"/>
+            <w:r>
+              <w:rPr>
+                <w:rFonts w:asciiTheme="minorHAnsi" w:eastAsia="Times New Roman" w:hAnsiTheme="minorHAnsi" w:cstheme="minorHAnsi"/>
+                <w:spacing w:val="0"/>
+                <w:kern w:val="0"/>
+                <w:szCs w:val="24"/>
+                <w:lang w:eastAsia="en-IN" w:bidi="hi-IN"/>
+                <w14:ligatures w14:val="none"/>
+              </w:rPr>
+              <w:t>, HIGH);</w:t>
             </w:r>
           </w:p>
           <w:p>
@@ -4938,6 +6118,7 @@
               </w:rPr>
               <w:t xml:space="preserve">    </w:t>
             </w:r>
+            <w:proofErr w:type="spellStart"/>
             <w:proofErr w:type="gramStart"/>
             <w:r>
               <w:rPr>
@@ -4948,8 +6129,21 @@
                 <w:lang w:eastAsia="en-IN" w:bidi="hi-IN"/>
                 <w14:ligatures w14:val="none"/>
               </w:rPr>
-              <w:t>digitalWrite(</w:t>
-            </w:r>
+              <w:t>digitalWrite</w:t>
+            </w:r>
+            <w:proofErr w:type="spellEnd"/>
+            <w:r>
+              <w:rPr>
+                <w:rFonts w:asciiTheme="minorHAnsi" w:eastAsia="Times New Roman" w:hAnsiTheme="minorHAnsi" w:cstheme="minorHAnsi"/>
+                <w:spacing w:val="0"/>
+                <w:kern w:val="0"/>
+                <w:szCs w:val="24"/>
+                <w:lang w:eastAsia="en-IN" w:bidi="hi-IN"/>
+                <w14:ligatures w14:val="none"/>
+              </w:rPr>
+              <w:t>(</w:t>
+            </w:r>
+            <w:proofErr w:type="spellStart"/>
             <w:proofErr w:type="gramEnd"/>
             <w:r>
               <w:rPr>
@@ -4960,7 +6154,19 @@
                 <w:lang w:eastAsia="en-IN" w:bidi="hi-IN"/>
                 <w14:ligatures w14:val="none"/>
               </w:rPr>
-              <w:t>buzzerPin, LOW);</w:t>
+              <w:t>buzzerPin</w:t>
+            </w:r>
+            <w:proofErr w:type="spellEnd"/>
+            <w:r>
+              <w:rPr>
+                <w:rFonts w:asciiTheme="minorHAnsi" w:eastAsia="Times New Roman" w:hAnsiTheme="minorHAnsi" w:cstheme="minorHAnsi"/>
+                <w:spacing w:val="0"/>
+                <w:kern w:val="0"/>
+                <w:szCs w:val="24"/>
+                <w:lang w:eastAsia="en-IN" w:bidi="hi-IN"/>
+                <w14:ligatures w14:val="none"/>
+              </w:rPr>
+              <w:t>, LOW);</w:t>
             </w:r>
           </w:p>
           <w:p>
@@ -4986,7 +6192,31 @@
                 <w:lang w:eastAsia="en-IN" w:bidi="hi-IN"/>
                 <w14:ligatures w14:val="none"/>
               </w:rPr>
-              <w:t>    Serial.println("Buzzer deactivated."</w:t>
+              <w:t xml:space="preserve">    </w:t>
+            </w:r>
+            <w:proofErr w:type="spellStart"/>
+            <w:r>
+              <w:rPr>
+                <w:rFonts w:asciiTheme="minorHAnsi" w:eastAsia="Times New Roman" w:hAnsiTheme="minorHAnsi" w:cstheme="minorHAnsi"/>
+                <w:spacing w:val="0"/>
+                <w:kern w:val="0"/>
+                <w:szCs w:val="24"/>
+                <w:lang w:eastAsia="en-IN" w:bidi="hi-IN"/>
+                <w14:ligatures w14:val="none"/>
+              </w:rPr>
+              <w:t>Serial.println</w:t>
+            </w:r>
+            <w:proofErr w:type="spellEnd"/>
+            <w:r>
+              <w:rPr>
+                <w:rFonts w:asciiTheme="minorHAnsi" w:eastAsia="Times New Roman" w:hAnsiTheme="minorHAnsi" w:cstheme="minorHAnsi"/>
+                <w:spacing w:val="0"/>
+                <w:kern w:val="0"/>
+                <w:szCs w:val="24"/>
+                <w:lang w:eastAsia="en-IN" w:bidi="hi-IN"/>
+                <w14:ligatures w14:val="none"/>
+              </w:rPr>
+              <w:t>("Buzzer deactivated."</w:t>
             </w:r>
             <w:proofErr w:type="gramStart"/>
             <w:r>
@@ -5229,7 +6459,19 @@
                 <w:lang w:eastAsia="en-IN" w:bidi="hi-IN"/>
                 <w14:ligatures w14:val="none"/>
               </w:rPr>
-              <w:t>(!mqtt</w:t>
+              <w:t>(!</w:t>
+            </w:r>
+            <w:proofErr w:type="spellStart"/>
+            <w:r>
+              <w:rPr>
+                <w:rFonts w:asciiTheme="minorHAnsi" w:eastAsia="Times New Roman" w:hAnsiTheme="minorHAnsi" w:cstheme="minorHAnsi"/>
+                <w:spacing w:val="0"/>
+                <w:kern w:val="0"/>
+                <w:szCs w:val="24"/>
+                <w:lang w:eastAsia="en-IN" w:bidi="hi-IN"/>
+                <w14:ligatures w14:val="none"/>
+              </w:rPr>
+              <w:t>mqtt</w:t>
             </w:r>
             <w:proofErr w:type="gramEnd"/>
             <w:r>
@@ -5241,7 +6483,19 @@
                 <w:lang w:eastAsia="en-IN" w:bidi="hi-IN"/>
                 <w14:ligatures w14:val="none"/>
               </w:rPr>
-              <w:t>_client.connected()) {</w:t>
+              <w:t>_client.connected</w:t>
+            </w:r>
+            <w:proofErr w:type="spellEnd"/>
+            <w:r>
+              <w:rPr>
+                <w:rFonts w:asciiTheme="minorHAnsi" w:eastAsia="Times New Roman" w:hAnsiTheme="minorHAnsi" w:cstheme="minorHAnsi"/>
+                <w:spacing w:val="0"/>
+                <w:kern w:val="0"/>
+                <w:szCs w:val="24"/>
+                <w:lang w:eastAsia="en-IN" w:bidi="hi-IN"/>
+                <w14:ligatures w14:val="none"/>
+              </w:rPr>
+              <w:t>()) {</w:t>
             </w:r>
           </w:p>
           <w:p>
@@ -5343,7 +6597,19 @@
                 <w:lang w:eastAsia="en-IN" w:bidi="hi-IN"/>
                 <w14:ligatures w14:val="none"/>
               </w:rPr>
-              <w:t>    if (mqtt_</w:t>
+              <w:t>    if (</w:t>
+            </w:r>
+            <w:proofErr w:type="spellStart"/>
+            <w:r>
+              <w:rPr>
+                <w:rFonts w:asciiTheme="minorHAnsi" w:eastAsia="Times New Roman" w:hAnsiTheme="minorHAnsi" w:cstheme="minorHAnsi"/>
+                <w:spacing w:val="0"/>
+                <w:kern w:val="0"/>
+                <w:szCs w:val="24"/>
+                <w:lang w:eastAsia="en-IN" w:bidi="hi-IN"/>
+                <w14:ligatures w14:val="none"/>
+              </w:rPr>
+              <w:t>mqtt_</w:t>
             </w:r>
             <w:proofErr w:type="gramStart"/>
             <w:r>
@@ -5357,6 +6623,7 @@
               </w:rPr>
               <w:t>client.connect</w:t>
             </w:r>
+            <w:proofErr w:type="spellEnd"/>
             <w:proofErr w:type="gramEnd"/>
             <w:r>
               <w:rPr>
@@ -5367,7 +6634,31 @@
                 <w:lang w:eastAsia="en-IN" w:bidi="hi-IN"/>
                 <w14:ligatures w14:val="none"/>
               </w:rPr>
-              <w:t>(device_unique_id)) {</w:t>
+              <w:t>(</w:t>
+            </w:r>
+            <w:proofErr w:type="spellStart"/>
+            <w:r>
+              <w:rPr>
+                <w:rFonts w:asciiTheme="minorHAnsi" w:eastAsia="Times New Roman" w:hAnsiTheme="minorHAnsi" w:cstheme="minorHAnsi"/>
+                <w:spacing w:val="0"/>
+                <w:kern w:val="0"/>
+                <w:szCs w:val="24"/>
+                <w:lang w:eastAsia="en-IN" w:bidi="hi-IN"/>
+                <w14:ligatures w14:val="none"/>
+              </w:rPr>
+              <w:t>device_unique_id</w:t>
+            </w:r>
+            <w:proofErr w:type="spellEnd"/>
+            <w:r>
+              <w:rPr>
+                <w:rFonts w:asciiTheme="minorHAnsi" w:eastAsia="Times New Roman" w:hAnsiTheme="minorHAnsi" w:cstheme="minorHAnsi"/>
+                <w:spacing w:val="0"/>
+                <w:kern w:val="0"/>
+                <w:szCs w:val="24"/>
+                <w:lang w:eastAsia="en-IN" w:bidi="hi-IN"/>
+                <w14:ligatures w14:val="none"/>
+              </w:rPr>
+              <w:t>)) {</w:t>
             </w:r>
           </w:p>
           <w:p>
@@ -5469,7 +6760,19 @@
                 <w:lang w:eastAsia="en-IN" w:bidi="hi-IN"/>
                 <w14:ligatures w14:val="none"/>
               </w:rPr>
-              <w:t>      mqtt_</w:t>
+              <w:t xml:space="preserve">      </w:t>
+            </w:r>
+            <w:proofErr w:type="spellStart"/>
+            <w:r>
+              <w:rPr>
+                <w:rFonts w:asciiTheme="minorHAnsi" w:eastAsia="Times New Roman" w:hAnsiTheme="minorHAnsi" w:cstheme="minorHAnsi"/>
+                <w:spacing w:val="0"/>
+                <w:kern w:val="0"/>
+                <w:szCs w:val="24"/>
+                <w:lang w:eastAsia="en-IN" w:bidi="hi-IN"/>
+                <w14:ligatures w14:val="none"/>
+              </w:rPr>
+              <w:t>mqtt_</w:t>
             </w:r>
             <w:proofErr w:type="gramStart"/>
             <w:r>
@@ -5483,6 +6786,7 @@
               </w:rPr>
               <w:t>client.subscribe</w:t>
             </w:r>
+            <w:proofErr w:type="spellEnd"/>
             <w:proofErr w:type="gramEnd"/>
             <w:r>
               <w:rPr>
@@ -5493,7 +6797,31 @@
                 <w:lang w:eastAsia="en-IN" w:bidi="hi-IN"/>
                 <w14:ligatures w14:val="none"/>
               </w:rPr>
-              <w:t>(mqtt_topic);</w:t>
+              <w:t>(</w:t>
+            </w:r>
+            <w:proofErr w:type="spellStart"/>
+            <w:r>
+              <w:rPr>
+                <w:rFonts w:asciiTheme="minorHAnsi" w:eastAsia="Times New Roman" w:hAnsiTheme="minorHAnsi" w:cstheme="minorHAnsi"/>
+                <w:spacing w:val="0"/>
+                <w:kern w:val="0"/>
+                <w:szCs w:val="24"/>
+                <w:lang w:eastAsia="en-IN" w:bidi="hi-IN"/>
+                <w14:ligatures w14:val="none"/>
+              </w:rPr>
+              <w:t>mqtt_topic</w:t>
+            </w:r>
+            <w:proofErr w:type="spellEnd"/>
+            <w:r>
+              <w:rPr>
+                <w:rFonts w:asciiTheme="minorHAnsi" w:eastAsia="Times New Roman" w:hAnsiTheme="minorHAnsi" w:cstheme="minorHAnsi"/>
+                <w:spacing w:val="0"/>
+                <w:kern w:val="0"/>
+                <w:szCs w:val="24"/>
+                <w:lang w:eastAsia="en-IN" w:bidi="hi-IN"/>
+                <w14:ligatures w14:val="none"/>
+              </w:rPr>
+              <w:t>);</w:t>
             </w:r>
           </w:p>
           <w:p>
@@ -5569,7 +6897,31 @@
                 <w:lang w:eastAsia="en-IN" w:bidi="hi-IN"/>
                 <w14:ligatures w14:val="none"/>
               </w:rPr>
-              <w:t>"MQTT: failed, rc=");</w:t>
+              <w:t xml:space="preserve">"MQTT: failed, </w:t>
+            </w:r>
+            <w:proofErr w:type="spellStart"/>
+            <w:r>
+              <w:rPr>
+                <w:rFonts w:asciiTheme="minorHAnsi" w:eastAsia="Times New Roman" w:hAnsiTheme="minorHAnsi" w:cstheme="minorHAnsi"/>
+                <w:spacing w:val="0"/>
+                <w:kern w:val="0"/>
+                <w:szCs w:val="24"/>
+                <w:lang w:eastAsia="en-IN" w:bidi="hi-IN"/>
+                <w14:ligatures w14:val="none"/>
+              </w:rPr>
+              <w:t>rc</w:t>
+            </w:r>
+            <w:proofErr w:type="spellEnd"/>
+            <w:r>
+              <w:rPr>
+                <w:rFonts w:asciiTheme="minorHAnsi" w:eastAsia="Times New Roman" w:hAnsiTheme="minorHAnsi" w:cstheme="minorHAnsi"/>
+                <w:spacing w:val="0"/>
+                <w:kern w:val="0"/>
+                <w:szCs w:val="24"/>
+                <w:lang w:eastAsia="en-IN" w:bidi="hi-IN"/>
+                <w14:ligatures w14:val="none"/>
+              </w:rPr>
+              <w:t>=");</w:t>
             </w:r>
           </w:p>
           <w:p>
@@ -5609,6 +6961,7 @@
               </w:rPr>
               <w:t>PRINT(</w:t>
             </w:r>
+            <w:proofErr w:type="spellStart"/>
             <w:proofErr w:type="gramEnd"/>
             <w:r>
               <w:rPr>
@@ -5619,7 +6972,19 @@
                 <w:lang w:eastAsia="en-IN" w:bidi="hi-IN"/>
                 <w14:ligatures w14:val="none"/>
               </w:rPr>
-              <w:t>mqtt_client.state());</w:t>
+              <w:t>mqtt_client.state</w:t>
+            </w:r>
+            <w:proofErr w:type="spellEnd"/>
+            <w:r>
+              <w:rPr>
+                <w:rFonts w:asciiTheme="minorHAnsi" w:eastAsia="Times New Roman" w:hAnsiTheme="minorHAnsi" w:cstheme="minorHAnsi"/>
+                <w:spacing w:val="0"/>
+                <w:kern w:val="0"/>
+                <w:szCs w:val="24"/>
+                <w:lang w:eastAsia="en-IN" w:bidi="hi-IN"/>
+                <w14:ligatures w14:val="none"/>
+              </w:rPr>
+              <w:t>());</w:t>
             </w:r>
           </w:p>
           <w:p>
@@ -6194,7 +7559,33 @@
                 <w:lang w:eastAsia="en-IN" w:bidi="hi-IN"/>
                 <w14:ligatures w14:val="none"/>
               </w:rPr>
-              <w:t>  Serial.begin(9600</w:t>
+              <w:t xml:space="preserve">  </w:t>
+            </w:r>
+            <w:proofErr w:type="spellStart"/>
+            <w:r>
+              <w:rPr>
+                <w:rFonts w:asciiTheme="minorHAnsi" w:eastAsia="Times New Roman" w:hAnsiTheme="minorHAnsi" w:cstheme="minorHAnsi"/>
+                <w:color w:val="auto"/>
+                <w:spacing w:val="0"/>
+                <w:kern w:val="0"/>
+                <w:szCs w:val="24"/>
+                <w:lang w:eastAsia="en-IN" w:bidi="hi-IN"/>
+                <w14:ligatures w14:val="none"/>
+              </w:rPr>
+              <w:t>Serial.begin</w:t>
+            </w:r>
+            <w:proofErr w:type="spellEnd"/>
+            <w:r>
+              <w:rPr>
+                <w:rFonts w:asciiTheme="minorHAnsi" w:eastAsia="Times New Roman" w:hAnsiTheme="minorHAnsi" w:cstheme="minorHAnsi"/>
+                <w:color w:val="auto"/>
+                <w:spacing w:val="0"/>
+                <w:kern w:val="0"/>
+                <w:szCs w:val="24"/>
+                <w:lang w:eastAsia="en-IN" w:bidi="hi-IN"/>
+                <w14:ligatures w14:val="none"/>
+              </w:rPr>
+              <w:t>(9600</w:t>
             </w:r>
             <w:proofErr w:type="gramStart"/>
             <w:r>
@@ -6406,6 +7797,7 @@
               </w:rPr>
               <w:t xml:space="preserve">  </w:t>
             </w:r>
+            <w:proofErr w:type="spellStart"/>
             <w:proofErr w:type="gramStart"/>
             <w:r>
               <w:rPr>
@@ -6417,8 +7809,22 @@
                 <w:lang w:eastAsia="en-IN" w:bidi="hi-IN"/>
                 <w14:ligatures w14:val="none"/>
               </w:rPr>
-              <w:t>pinMode(</w:t>
-            </w:r>
+              <w:t>pinMode</w:t>
+            </w:r>
+            <w:proofErr w:type="spellEnd"/>
+            <w:r>
+              <w:rPr>
+                <w:rFonts w:asciiTheme="minorHAnsi" w:eastAsia="Times New Roman" w:hAnsiTheme="minorHAnsi" w:cstheme="minorHAnsi"/>
+                <w:color w:val="auto"/>
+                <w:spacing w:val="0"/>
+                <w:kern w:val="0"/>
+                <w:szCs w:val="24"/>
+                <w:lang w:eastAsia="en-IN" w:bidi="hi-IN"/>
+                <w14:ligatures w14:val="none"/>
+              </w:rPr>
+              <w:t>(</w:t>
+            </w:r>
+            <w:proofErr w:type="spellStart"/>
             <w:proofErr w:type="gramEnd"/>
             <w:r>
               <w:rPr>
@@ -6430,7 +7836,20 @@
                 <w:lang w:eastAsia="en-IN" w:bidi="hi-IN"/>
                 <w14:ligatures w14:val="none"/>
               </w:rPr>
-              <w:t>buzzerPin, OUTPUT);</w:t>
+              <w:t>buzzerPin</w:t>
+            </w:r>
+            <w:proofErr w:type="spellEnd"/>
+            <w:r>
+              <w:rPr>
+                <w:rFonts w:asciiTheme="minorHAnsi" w:eastAsia="Times New Roman" w:hAnsiTheme="minorHAnsi" w:cstheme="minorHAnsi"/>
+                <w:color w:val="auto"/>
+                <w:spacing w:val="0"/>
+                <w:kern w:val="0"/>
+                <w:szCs w:val="24"/>
+                <w:lang w:eastAsia="en-IN" w:bidi="hi-IN"/>
+                <w14:ligatures w14:val="none"/>
+              </w:rPr>
+              <w:t>, OUTPUT);</w:t>
             </w:r>
           </w:p>
           <w:p>
@@ -6556,7 +7975,33 @@
                 <w:lang w:eastAsia="en-IN" w:bidi="hi-IN"/>
                 <w14:ligatures w14:val="none"/>
               </w:rPr>
-              <w:t>  if (Ethernet.begin(mac) == 0) {</w:t>
+              <w:t>  if (</w:t>
+            </w:r>
+            <w:proofErr w:type="spellStart"/>
+            <w:r>
+              <w:rPr>
+                <w:rFonts w:asciiTheme="minorHAnsi" w:eastAsia="Times New Roman" w:hAnsiTheme="minorHAnsi" w:cstheme="minorHAnsi"/>
+                <w:color w:val="auto"/>
+                <w:spacing w:val="0"/>
+                <w:kern w:val="0"/>
+                <w:szCs w:val="24"/>
+                <w:lang w:eastAsia="en-IN" w:bidi="hi-IN"/>
+                <w14:ligatures w14:val="none"/>
+              </w:rPr>
+              <w:t>Ethernet.begin</w:t>
+            </w:r>
+            <w:proofErr w:type="spellEnd"/>
+            <w:r>
+              <w:rPr>
+                <w:rFonts w:asciiTheme="minorHAnsi" w:eastAsia="Times New Roman" w:hAnsiTheme="minorHAnsi" w:cstheme="minorHAnsi"/>
+                <w:color w:val="auto"/>
+                <w:spacing w:val="0"/>
+                <w:kern w:val="0"/>
+                <w:szCs w:val="24"/>
+                <w:lang w:eastAsia="en-IN" w:bidi="hi-IN"/>
+                <w14:ligatures w14:val="none"/>
+              </w:rPr>
+              <w:t>(mac) == 0) {</w:t>
             </w:r>
           </w:p>
           <w:p>
@@ -6666,7 +8111,59 @@
                 <w:lang w:eastAsia="en-IN" w:bidi="hi-IN"/>
                 <w14:ligatures w14:val="none"/>
               </w:rPr>
-              <w:t>    if (Ethernet.hardwareStatus() == EthernetNoHardware) {</w:t>
+              <w:t>    if (</w:t>
+            </w:r>
+            <w:proofErr w:type="spellStart"/>
+            <w:r>
+              <w:rPr>
+                <w:rFonts w:asciiTheme="minorHAnsi" w:eastAsia="Times New Roman" w:hAnsiTheme="minorHAnsi" w:cstheme="minorHAnsi"/>
+                <w:color w:val="auto"/>
+                <w:spacing w:val="0"/>
+                <w:kern w:val="0"/>
+                <w:szCs w:val="24"/>
+                <w:lang w:eastAsia="en-IN" w:bidi="hi-IN"/>
+                <w14:ligatures w14:val="none"/>
+              </w:rPr>
+              <w:t>Ethernet.hardwareStatus</w:t>
+            </w:r>
+            <w:proofErr w:type="spellEnd"/>
+            <w:r>
+              <w:rPr>
+                <w:rFonts w:asciiTheme="minorHAnsi" w:eastAsia="Times New Roman" w:hAnsiTheme="minorHAnsi" w:cstheme="minorHAnsi"/>
+                <w:color w:val="auto"/>
+                <w:spacing w:val="0"/>
+                <w:kern w:val="0"/>
+                <w:szCs w:val="24"/>
+                <w:lang w:eastAsia="en-IN" w:bidi="hi-IN"/>
+                <w14:ligatures w14:val="none"/>
+              </w:rPr>
+              <w:t xml:space="preserve">() == </w:t>
+            </w:r>
+            <w:proofErr w:type="spellStart"/>
+            <w:r>
+              <w:rPr>
+                <w:rFonts w:asciiTheme="minorHAnsi" w:eastAsia="Times New Roman" w:hAnsiTheme="minorHAnsi" w:cstheme="minorHAnsi"/>
+                <w:color w:val="auto"/>
+                <w:spacing w:val="0"/>
+                <w:kern w:val="0"/>
+                <w:szCs w:val="24"/>
+                <w:lang w:eastAsia="en-IN" w:bidi="hi-IN"/>
+                <w14:ligatures w14:val="none"/>
+              </w:rPr>
+              <w:t>EthernetNoHardware</w:t>
+            </w:r>
+            <w:proofErr w:type="spellEnd"/>
+            <w:r>
+              <w:rPr>
+                <w:rFonts w:asciiTheme="minorHAnsi" w:eastAsia="Times New Roman" w:hAnsiTheme="minorHAnsi" w:cstheme="minorHAnsi"/>
+                <w:color w:val="auto"/>
+                <w:spacing w:val="0"/>
+                <w:kern w:val="0"/>
+                <w:szCs w:val="24"/>
+                <w:lang w:eastAsia="en-IN" w:bidi="hi-IN"/>
+                <w14:ligatures w14:val="none"/>
+              </w:rPr>
+              <w:t>) {</w:t>
             </w:r>
           </w:p>
           <w:p>
@@ -6886,7 +8383,59 @@
                 <w:lang w:eastAsia="en-IN" w:bidi="hi-IN"/>
                 <w14:ligatures w14:val="none"/>
               </w:rPr>
-              <w:t>    if (Ethernet.linkStatus() == LinkOFF) {</w:t>
+              <w:t>    if (</w:t>
+            </w:r>
+            <w:proofErr w:type="spellStart"/>
+            <w:r>
+              <w:rPr>
+                <w:rFonts w:asciiTheme="minorHAnsi" w:eastAsia="Times New Roman" w:hAnsiTheme="minorHAnsi" w:cstheme="minorHAnsi"/>
+                <w:color w:val="auto"/>
+                <w:spacing w:val="0"/>
+                <w:kern w:val="0"/>
+                <w:szCs w:val="24"/>
+                <w:lang w:eastAsia="en-IN" w:bidi="hi-IN"/>
+                <w14:ligatures w14:val="none"/>
+              </w:rPr>
+              <w:t>Ethernet.linkStatus</w:t>
+            </w:r>
+            <w:proofErr w:type="spellEnd"/>
+            <w:r>
+              <w:rPr>
+                <w:rFonts w:asciiTheme="minorHAnsi" w:eastAsia="Times New Roman" w:hAnsiTheme="minorHAnsi" w:cstheme="minorHAnsi"/>
+                <w:color w:val="auto"/>
+                <w:spacing w:val="0"/>
+                <w:kern w:val="0"/>
+                <w:szCs w:val="24"/>
+                <w:lang w:eastAsia="en-IN" w:bidi="hi-IN"/>
+                <w14:ligatures w14:val="none"/>
+              </w:rPr>
+              <w:t xml:space="preserve">() == </w:t>
+            </w:r>
+            <w:proofErr w:type="spellStart"/>
+            <w:r>
+              <w:rPr>
+                <w:rFonts w:asciiTheme="minorHAnsi" w:eastAsia="Times New Roman" w:hAnsiTheme="minorHAnsi" w:cstheme="minorHAnsi"/>
+                <w:color w:val="auto"/>
+                <w:spacing w:val="0"/>
+                <w:kern w:val="0"/>
+                <w:szCs w:val="24"/>
+                <w:lang w:eastAsia="en-IN" w:bidi="hi-IN"/>
+                <w14:ligatures w14:val="none"/>
+              </w:rPr>
+              <w:t>LinkOFF</w:t>
+            </w:r>
+            <w:proofErr w:type="spellEnd"/>
+            <w:r>
+              <w:rPr>
+                <w:rFonts w:asciiTheme="minorHAnsi" w:eastAsia="Times New Roman" w:hAnsiTheme="minorHAnsi" w:cstheme="minorHAnsi"/>
+                <w:color w:val="auto"/>
+                <w:spacing w:val="0"/>
+                <w:kern w:val="0"/>
+                <w:szCs w:val="24"/>
+                <w:lang w:eastAsia="en-IN" w:bidi="hi-IN"/>
+                <w14:ligatures w14:val="none"/>
+              </w:rPr>
+              <w:t>) {</w:t>
             </w:r>
           </w:p>
           <w:p>
@@ -6996,7 +8545,33 @@
                 <w:lang w:eastAsia="en-IN" w:bidi="hi-IN"/>
                 <w14:ligatures w14:val="none"/>
               </w:rPr>
-              <w:t>    // try to congifure using IP address instead of DHCP:</w:t>
+              <w:t xml:space="preserve">    // try to </w:t>
+            </w:r>
+            <w:proofErr w:type="spellStart"/>
+            <w:r>
+              <w:rPr>
+                <w:rFonts w:asciiTheme="minorHAnsi" w:eastAsia="Times New Roman" w:hAnsiTheme="minorHAnsi" w:cstheme="minorHAnsi"/>
+                <w:color w:val="auto"/>
+                <w:spacing w:val="0"/>
+                <w:kern w:val="0"/>
+                <w:szCs w:val="24"/>
+                <w:lang w:eastAsia="en-IN" w:bidi="hi-IN"/>
+                <w14:ligatures w14:val="none"/>
+              </w:rPr>
+              <w:t>congifure</w:t>
+            </w:r>
+            <w:proofErr w:type="spellEnd"/>
+            <w:r>
+              <w:rPr>
+                <w:rFonts w:asciiTheme="minorHAnsi" w:eastAsia="Times New Roman" w:hAnsiTheme="minorHAnsi" w:cstheme="minorHAnsi"/>
+                <w:color w:val="auto"/>
+                <w:spacing w:val="0"/>
+                <w:kern w:val="0"/>
+                <w:szCs w:val="24"/>
+                <w:lang w:eastAsia="en-IN" w:bidi="hi-IN"/>
+                <w14:ligatures w14:val="none"/>
+              </w:rPr>
+              <w:t xml:space="preserve"> using IP address instead of DHCP:</w:t>
             </w:r>
           </w:p>
           <w:p>
@@ -7024,8 +8599,74 @@
                 <w:lang w:eastAsia="en-IN" w:bidi="hi-IN"/>
                 <w14:ligatures w14:val="none"/>
               </w:rPr>
-              <w:t>    Ethernet.begin(mac, ip, myDns</w:t>
-            </w:r>
+              <w:t xml:space="preserve">    </w:t>
+            </w:r>
+            <w:proofErr w:type="spellStart"/>
+            <w:r>
+              <w:rPr>
+                <w:rFonts w:asciiTheme="minorHAnsi" w:eastAsia="Times New Roman" w:hAnsiTheme="minorHAnsi" w:cstheme="minorHAnsi"/>
+                <w:color w:val="auto"/>
+                <w:spacing w:val="0"/>
+                <w:kern w:val="0"/>
+                <w:szCs w:val="24"/>
+                <w:lang w:eastAsia="en-IN" w:bidi="hi-IN"/>
+                <w14:ligatures w14:val="none"/>
+              </w:rPr>
+              <w:t>Ethernet.begin</w:t>
+            </w:r>
+            <w:proofErr w:type="spellEnd"/>
+            <w:r>
+              <w:rPr>
+                <w:rFonts w:asciiTheme="minorHAnsi" w:eastAsia="Times New Roman" w:hAnsiTheme="minorHAnsi" w:cstheme="minorHAnsi"/>
+                <w:color w:val="auto"/>
+                <w:spacing w:val="0"/>
+                <w:kern w:val="0"/>
+                <w:szCs w:val="24"/>
+                <w:lang w:eastAsia="en-IN" w:bidi="hi-IN"/>
+                <w14:ligatures w14:val="none"/>
+              </w:rPr>
+              <w:t xml:space="preserve">(mac, </w:t>
+            </w:r>
+            <w:proofErr w:type="spellStart"/>
+            <w:r>
+              <w:rPr>
+                <w:rFonts w:asciiTheme="minorHAnsi" w:eastAsia="Times New Roman" w:hAnsiTheme="minorHAnsi" w:cstheme="minorHAnsi"/>
+                <w:color w:val="auto"/>
+                <w:spacing w:val="0"/>
+                <w:kern w:val="0"/>
+                <w:szCs w:val="24"/>
+                <w:lang w:eastAsia="en-IN" w:bidi="hi-IN"/>
+                <w14:ligatures w14:val="none"/>
+              </w:rPr>
+              <w:t>ip</w:t>
+            </w:r>
+            <w:proofErr w:type="spellEnd"/>
+            <w:r>
+              <w:rPr>
+                <w:rFonts w:asciiTheme="minorHAnsi" w:eastAsia="Times New Roman" w:hAnsiTheme="minorHAnsi" w:cstheme="minorHAnsi"/>
+                <w:color w:val="auto"/>
+                <w:spacing w:val="0"/>
+                <w:kern w:val="0"/>
+                <w:szCs w:val="24"/>
+                <w:lang w:eastAsia="en-IN" w:bidi="hi-IN"/>
+                <w14:ligatures w14:val="none"/>
+              </w:rPr>
+              <w:t xml:space="preserve">, </w:t>
+            </w:r>
+            <w:proofErr w:type="spellStart"/>
+            <w:r>
+              <w:rPr>
+                <w:rFonts w:asciiTheme="minorHAnsi" w:eastAsia="Times New Roman" w:hAnsiTheme="minorHAnsi" w:cstheme="minorHAnsi"/>
+                <w:color w:val="auto"/>
+                <w:spacing w:val="0"/>
+                <w:kern w:val="0"/>
+                <w:szCs w:val="24"/>
+                <w:lang w:eastAsia="en-IN" w:bidi="hi-IN"/>
+                <w14:ligatures w14:val="none"/>
+              </w:rPr>
+              <w:t>myDns</w:t>
+            </w:r>
+            <w:proofErr w:type="spellEnd"/>
             <w:proofErr w:type="gramStart"/>
             <w:r>
               <w:rPr>
@@ -7163,6 +8804,7 @@
               </w:rPr>
               <w:t>PRINTLN(</w:t>
             </w:r>
+            <w:proofErr w:type="spellStart"/>
             <w:proofErr w:type="gramEnd"/>
             <w:r>
               <w:rPr>
@@ -7174,7 +8816,20 @@
                 <w:lang w:eastAsia="en-IN" w:bidi="hi-IN"/>
                 <w14:ligatures w14:val="none"/>
               </w:rPr>
-              <w:t>Ethernet.localIP());</w:t>
+              <w:t>Ethernet.localIP</w:t>
+            </w:r>
+            <w:proofErr w:type="spellEnd"/>
+            <w:r>
+              <w:rPr>
+                <w:rFonts w:asciiTheme="minorHAnsi" w:eastAsia="Times New Roman" w:hAnsiTheme="minorHAnsi" w:cstheme="minorHAnsi"/>
+                <w:color w:val="auto"/>
+                <w:spacing w:val="0"/>
+                <w:kern w:val="0"/>
+                <w:szCs w:val="24"/>
+                <w:lang w:eastAsia="en-IN" w:bidi="hi-IN"/>
+                <w14:ligatures w14:val="none"/>
+              </w:rPr>
+              <w:t>());</w:t>
             </w:r>
           </w:p>
           <w:p>
@@ -7356,7 +9011,20 @@
                 <w:lang w:eastAsia="en-IN" w:bidi="hi-IN"/>
                 <w14:ligatures w14:val="none"/>
               </w:rPr>
-              <w:t>  mqtt_</w:t>
+              <w:t xml:space="preserve">  </w:t>
+            </w:r>
+            <w:proofErr w:type="spellStart"/>
+            <w:r>
+              <w:rPr>
+                <w:rFonts w:asciiTheme="minorHAnsi" w:eastAsia="Times New Roman" w:hAnsiTheme="minorHAnsi" w:cstheme="minorHAnsi"/>
+                <w:color w:val="auto"/>
+                <w:spacing w:val="0"/>
+                <w:kern w:val="0"/>
+                <w:szCs w:val="24"/>
+                <w:lang w:eastAsia="en-IN" w:bidi="hi-IN"/>
+                <w14:ligatures w14:val="none"/>
+              </w:rPr>
+              <w:t>mqtt_</w:t>
             </w:r>
             <w:proofErr w:type="gramStart"/>
             <w:r>
@@ -7371,6 +9039,7 @@
               </w:rPr>
               <w:t>client.setServer</w:t>
             </w:r>
+            <w:proofErr w:type="spellEnd"/>
             <w:proofErr w:type="gramEnd"/>
             <w:r>
               <w:rPr>
@@ -7382,7 +9051,33 @@
                 <w:lang w:eastAsia="en-IN" w:bidi="hi-IN"/>
                 <w14:ligatures w14:val="none"/>
               </w:rPr>
-              <w:t>(mqtt_server, 1883);</w:t>
+              <w:t>(</w:t>
+            </w:r>
+            <w:proofErr w:type="spellStart"/>
+            <w:r>
+              <w:rPr>
+                <w:rFonts w:asciiTheme="minorHAnsi" w:eastAsia="Times New Roman" w:hAnsiTheme="minorHAnsi" w:cstheme="minorHAnsi"/>
+                <w:color w:val="auto"/>
+                <w:spacing w:val="0"/>
+                <w:kern w:val="0"/>
+                <w:szCs w:val="24"/>
+                <w:lang w:eastAsia="en-IN" w:bidi="hi-IN"/>
+                <w14:ligatures w14:val="none"/>
+              </w:rPr>
+              <w:t>mqtt_server</w:t>
+            </w:r>
+            <w:proofErr w:type="spellEnd"/>
+            <w:r>
+              <w:rPr>
+                <w:rFonts w:asciiTheme="minorHAnsi" w:eastAsia="Times New Roman" w:hAnsiTheme="minorHAnsi" w:cstheme="minorHAnsi"/>
+                <w:color w:val="auto"/>
+                <w:spacing w:val="0"/>
+                <w:kern w:val="0"/>
+                <w:szCs w:val="24"/>
+                <w:lang w:eastAsia="en-IN" w:bidi="hi-IN"/>
+                <w14:ligatures w14:val="none"/>
+              </w:rPr>
+              <w:t>, 1883);</w:t>
             </w:r>
           </w:p>
           <w:p>
@@ -7410,7 +9105,20 @@
                 <w:lang w:eastAsia="en-IN" w:bidi="hi-IN"/>
                 <w14:ligatures w14:val="none"/>
               </w:rPr>
-              <w:t>  mqtt_</w:t>
+              <w:t xml:space="preserve">  </w:t>
+            </w:r>
+            <w:proofErr w:type="spellStart"/>
+            <w:r>
+              <w:rPr>
+                <w:rFonts w:asciiTheme="minorHAnsi" w:eastAsia="Times New Roman" w:hAnsiTheme="minorHAnsi" w:cstheme="minorHAnsi"/>
+                <w:color w:val="auto"/>
+                <w:spacing w:val="0"/>
+                <w:kern w:val="0"/>
+                <w:szCs w:val="24"/>
+                <w:lang w:eastAsia="en-IN" w:bidi="hi-IN"/>
+                <w14:ligatures w14:val="none"/>
+              </w:rPr>
+              <w:t>mqtt_</w:t>
             </w:r>
             <w:proofErr w:type="gramStart"/>
             <w:r>
@@ -7425,6 +9133,7 @@
               </w:rPr>
               <w:t>client.setCallback</w:t>
             </w:r>
+            <w:proofErr w:type="spellEnd"/>
             <w:proofErr w:type="gramEnd"/>
             <w:r>
               <w:rPr>
@@ -7736,7 +9445,19 @@
                 <w:lang w:eastAsia="en-IN" w:bidi="hi-IN"/>
                 <w14:ligatures w14:val="none"/>
               </w:rPr>
-              <w:t>(!mqtt</w:t>
+              <w:t>(!</w:t>
+            </w:r>
+            <w:proofErr w:type="spellStart"/>
+            <w:r>
+              <w:rPr>
+                <w:rFonts w:asciiTheme="minorHAnsi" w:eastAsia="Times New Roman" w:hAnsiTheme="minorHAnsi" w:cstheme="minorHAnsi"/>
+                <w:spacing w:val="0"/>
+                <w:kern w:val="0"/>
+                <w:szCs w:val="24"/>
+                <w:lang w:eastAsia="en-IN" w:bidi="hi-IN"/>
+                <w14:ligatures w14:val="none"/>
+              </w:rPr>
+              <w:t>mqtt</w:t>
             </w:r>
             <w:proofErr w:type="gramEnd"/>
             <w:r>
@@ -7748,7 +9469,19 @@
                 <w:lang w:eastAsia="en-IN" w:bidi="hi-IN"/>
                 <w14:ligatures w14:val="none"/>
               </w:rPr>
-              <w:t>_client.connected()) {</w:t>
+              <w:t>_client.connected</w:t>
+            </w:r>
+            <w:proofErr w:type="spellEnd"/>
+            <w:r>
+              <w:rPr>
+                <w:rFonts w:asciiTheme="minorHAnsi" w:eastAsia="Times New Roman" w:hAnsiTheme="minorHAnsi" w:cstheme="minorHAnsi"/>
+                <w:spacing w:val="0"/>
+                <w:kern w:val="0"/>
+                <w:szCs w:val="24"/>
+                <w:lang w:eastAsia="en-IN" w:bidi="hi-IN"/>
+                <w14:ligatures w14:val="none"/>
+              </w:rPr>
+              <w:t>()) {</w:t>
             </w:r>
           </w:p>
           <w:p>
@@ -7850,7 +9583,19 @@
                 <w:lang w:eastAsia="en-IN" w:bidi="hi-IN"/>
                 <w14:ligatures w14:val="none"/>
               </w:rPr>
-              <w:t>  mqtt_</w:t>
+              <w:t xml:space="preserve">  </w:t>
+            </w:r>
+            <w:proofErr w:type="spellStart"/>
+            <w:r>
+              <w:rPr>
+                <w:rFonts w:asciiTheme="minorHAnsi" w:eastAsia="Times New Roman" w:hAnsiTheme="minorHAnsi" w:cstheme="minorHAnsi"/>
+                <w:spacing w:val="0"/>
+                <w:kern w:val="0"/>
+                <w:szCs w:val="24"/>
+                <w:lang w:eastAsia="en-IN" w:bidi="hi-IN"/>
+                <w14:ligatures w14:val="none"/>
+              </w:rPr>
+              <w:t>mqtt_</w:t>
             </w:r>
             <w:proofErr w:type="gramStart"/>
             <w:r>
@@ -7864,6 +9609,7 @@
               </w:rPr>
               <w:t>client.loop</w:t>
             </w:r>
+            <w:proofErr w:type="spellEnd"/>
             <w:proofErr w:type="gramEnd"/>
             <w:r>
               <w:rPr>
@@ -8195,6 +9941,12 @@
       <w:headerReference w:type="default" r:id="rId15"/>
       <w:pgSz w:w="11906" w:h="16838"/>
       <w:pgMar w:top="1440" w:right="1440" w:bottom="1440" w:left="1440" w:header="708" w:footer="708" w:gutter="0"/>
+      <w:pgBorders w:offsetFrom="page">
+        <w:top w:val="single" w:sz="4" w:space="24" w:color="auto"/>
+        <w:left w:val="single" w:sz="4" w:space="24" w:color="auto"/>
+        <w:bottom w:val="single" w:sz="4" w:space="24" w:color="auto"/>
+        <w:right w:val="single" w:sz="4" w:space="24" w:color="auto"/>
+      </w:pgBorders>
       <w:cols w:space="708"/>
       <w:docGrid w:linePitch="360"/>
     </w:sectPr>

</xml_diff>